<commit_message>
MAJ du protocole TODO et du terminal
</commit_message>
<xml_diff>
--- a/CdC - Protocole TODO.docx
+++ b/CdC - Protocole TODO.docx
@@ -7,7 +7,10 @@
         <w:pStyle w:val="Titre"/>
       </w:pPr>
       <w:r>
-        <w:t>Protocole</w:t>
+        <w:t>Le p</w:t>
+      </w:r>
+      <w:r>
+        <w:t>rotocole</w:t>
       </w:r>
       <w:r>
         <w:t xml:space="preserve"> TODO</w:t>
@@ -83,13 +86,7 @@
         <w:pStyle w:val="Titre2"/>
       </w:pPr>
       <w:r>
-        <w:t>Principe</w:t>
-      </w:r>
-      <w:r>
-        <w:t>s</w:t>
-      </w:r>
-      <w:r>
-        <w:t> :</w:t>
+        <w:t>Contexte</w:t>
       </w:r>
     </w:p>
     <w:p>
@@ -101,7 +98,13 @@
         </w:numPr>
       </w:pPr>
       <w:r>
-        <w:t>Le protocole TODO est une c</w:t>
+        <w:t xml:space="preserve">Le protocole TODO </w:t>
+      </w:r>
+      <w:r>
+        <w:t>forme</w:t>
+      </w:r>
+      <w:r>
+        <w:t xml:space="preserve"> une c</w:t>
       </w:r>
       <w:r>
         <w:t xml:space="preserve">ouche réseau se situant </w:t>
@@ -185,46 +188,7 @@
         </w:numPr>
       </w:pPr>
       <w:r>
-        <w:t>L’</w:t>
-      </w:r>
-      <w:r>
-        <w:t xml:space="preserve">en-tête </w:t>
-      </w:r>
-      <w:r>
-        <w:t xml:space="preserve">du </w:t>
-      </w:r>
-      <w:r>
-        <w:t>paquet</w:t>
-      </w:r>
-      <w:r>
-        <w:t xml:space="preserve"> TODO est modulable grâce au bit MO (voir </w:t>
-      </w:r>
-      <w:r>
-        <w:t>Entête</w:t>
-      </w:r>
-      <w:r>
-        <w:t xml:space="preserve"> du</w:t>
-      </w:r>
-      <w:r>
-        <w:t xml:space="preserve"> paquet TODO</w:t>
-      </w:r>
-      <w:r>
-        <w:t>). C</w:t>
-      </w:r>
-      <w:r>
-        <w:t>e</w:t>
-      </w:r>
-      <w:r>
-        <w:t>la</w:t>
-      </w:r>
-      <w:r>
-        <w:t xml:space="preserve"> permet l’évolution </w:t>
-      </w:r>
-      <w:r>
-        <w:t xml:space="preserve">future </w:t>
-      </w:r>
-      <w:r>
-        <w:t>du protocole en assurant la rétrocompatibilité.</w:t>
+        <w:t>C’est un protocole non fiable.</w:t>
       </w:r>
     </w:p>
     <w:p>
@@ -232,10 +196,10 @@
         <w:pStyle w:val="Titre1"/>
       </w:pPr>
       <w:r>
-        <w:t>Configuration</w:t>
-      </w:r>
-      <w:r>
-        <w:t xml:space="preserve"> et utilisation</w:t>
+        <w:t>Spécification</w:t>
+      </w:r>
+      <w:r>
+        <w:t xml:space="preserve"> du protocole</w:t>
       </w:r>
     </w:p>
     <w:p>
@@ -247,7 +211,7 @@
         </w:numPr>
       </w:pPr>
       <w:r>
-        <w:t>Configuration :</w:t>
+        <w:t>Description fonctionnelle</w:t>
       </w:r>
     </w:p>
     <w:p>
@@ -286,33 +250,36 @@
     </w:p>
     <w:p>
       <w:r>
-        <w:t xml:space="preserve">Dans ce protocole, une entité à laquelle on se connecte en lecture n’a pas de sens. </w:t>
-      </w:r>
-      <w:r>
-        <w:t>Le 8</w:t>
-      </w:r>
-      <w:r>
-        <w:rPr>
-          <w:vertAlign w:val="superscript"/>
-        </w:rPr>
-        <w:t>ème</w:t>
-      </w:r>
-      <w:r>
-        <w:t xml:space="preserve"> bit, servant à configurer le mode lecture ou écriture en I²C sera</w:t>
-      </w:r>
-      <w:r>
-        <w:t xml:space="preserve"> donc</w:t>
-      </w:r>
-      <w:r>
-        <w:t xml:space="preserve"> tout le temps configuré en mode écriture.</w:t>
-      </w:r>
-      <w:r>
-        <w:t xml:space="preserve"> Cependant en I²C, l’esclave n’a pas le contrôle de la transmission. Si on se connecte en lecture, il faudra donc que l’esclave réponde au maître jusqu’à ce que ce dernier termine la transmission. Le protocole TODO impose donc à l’esclave de répondre au serveur, mais n’est pas regardant vis-à-vis du contenu de la réponse.</w:t>
+        <w:t xml:space="preserve">Lorsque le bit CR est positionné, cela indique que les données du paquet TODO sont cryptées. Le cryptage est réalisé par une opération </w:t>
+      </w:r>
+      <w:r>
+        <w:t xml:space="preserve">logique </w:t>
+      </w:r>
+      <w:r>
+        <w:t>XOR entre un octet de données et la clef de cryptage codée sur un octet</w:t>
+      </w:r>
+      <w:r>
+        <w:t>, et ce pour chaque octet de données</w:t>
+      </w:r>
+      <w:r>
+        <w:t>.</w:t>
       </w:r>
     </w:p>
     <w:p>
-      <w:r>
-        <w:t>L’acquittement d’un octet concernera l’octet courant.</w:t>
+      <w:pPr>
+        <w:ind w:firstLine="0"/>
+        <w:jc w:val="left"/>
+        <w:rPr>
+          <w:rFonts w:asciiTheme="majorHAnsi" w:eastAsiaTheme="majorEastAsia" w:hAnsiTheme="majorHAnsi" w:cstheme="majorBidi"/>
+          <w:b/>
+          <w:bCs/>
+          <w:color w:val="4F81BD" w:themeColor="accent1"/>
+          <w:sz w:val="26"/>
+          <w:szCs w:val="26"/>
+        </w:rPr>
+      </w:pPr>
+      <w:r>
+        <w:br w:type="page"/>
       </w:r>
     </w:p>
     <w:p>
@@ -321,406 +288,18 @@
       </w:pPr>
       <w:r>
         <w:lastRenderedPageBreak/>
-        <w:t>Implémentation sur un STM8S</w:t>
-      </w:r>
-      <w:r>
-        <w:t xml:space="preserve"> : </w:t>
+        <w:t xml:space="preserve">Entête du paquet TODO </w:t>
       </w:r>
     </w:p>
     <w:p>
       <w:r>
-        <w:t>Nous implémenterons l</w:t>
-      </w:r>
-      <w:r>
-        <w:t>e protocole à la vitesse de communication standard </w:t>
-      </w:r>
-      <w:r>
-        <w:t>de l’I²C,</w:t>
-      </w:r>
-      <w:r>
-        <w:t xml:space="preserve"> 100kHz.</w:t>
-      </w:r>
-      <w:r>
-        <w:t xml:space="preserve"> </w:t>
-      </w:r>
-      <w:r>
-        <w:t xml:space="preserve">Premièrement, il faut mettre le bit F/S de I2C_CCRH à 0. </w:t>
-      </w:r>
-      <w:r>
-        <w:t xml:space="preserve">Nous voulons </w:t>
-      </w:r>
-      <w:r>
-        <w:t>ensuite</w:t>
-      </w:r>
-      <w:r>
-        <w:t xml:space="preserve"> une période de 10µs. </w:t>
-      </w:r>
-      <w:r>
-        <w:rPr>
-          <w:rFonts w:eastAsiaTheme="minorEastAsia"/>
-        </w:rPr>
-        <w:t>La période de S</w:t>
-      </w:r>
-      <w:r>
-        <w:rPr>
-          <w:rFonts w:eastAsiaTheme="minorEastAsia"/>
-        </w:rPr>
-        <w:t>ignal</w:t>
-      </w:r>
-      <w:r>
-        <w:rPr>
-          <w:rFonts w:eastAsiaTheme="minorEastAsia"/>
-        </w:rPr>
-        <w:t xml:space="preserve"> </w:t>
-      </w:r>
-      <w:proofErr w:type="spellStart"/>
-      <w:r>
-        <w:rPr>
-          <w:rFonts w:eastAsiaTheme="minorEastAsia"/>
-        </w:rPr>
-        <w:t>CL</w:t>
-      </w:r>
-      <w:r>
-        <w:rPr>
-          <w:rFonts w:eastAsiaTheme="minorEastAsia"/>
-        </w:rPr>
-        <w:t>ock</w:t>
-      </w:r>
-      <w:proofErr w:type="spellEnd"/>
-      <w:r>
-        <w:rPr>
-          <w:rFonts w:eastAsiaTheme="minorEastAsia"/>
-        </w:rPr>
-        <w:t xml:space="preserve"> (SCL)</w:t>
-      </w:r>
-      <w:r>
-        <w:rPr>
-          <w:rFonts w:eastAsiaTheme="minorEastAsia"/>
-        </w:rPr>
-        <w:t xml:space="preserve"> vaut, en mode standard, 2*CCR*</w:t>
-      </w:r>
-      <m:oMath>
-        <m:sSub>
-          <m:sSubPr>
-            <m:ctrlPr>
-              <w:rPr>
-                <w:rFonts w:ascii="Cambria Math" w:eastAsiaTheme="minorEastAsia" w:hAnsi="Cambria Math"/>
-              </w:rPr>
-            </m:ctrlPr>
-          </m:sSubPr>
-          <m:e>
-            <m:r>
-              <w:rPr>
-                <w:rFonts w:ascii="Cambria Math" w:eastAsiaTheme="minorEastAsia" w:hAnsi="Cambria Math"/>
-              </w:rPr>
-              <m:t>t</m:t>
-            </m:r>
-          </m:e>
-          <m:sub>
-            <m:r>
-              <w:rPr>
-                <w:rFonts w:ascii="Cambria Math" w:eastAsiaTheme="minorEastAsia" w:hAnsi="Cambria Math"/>
-              </w:rPr>
-              <m:t>master</m:t>
-            </m:r>
-          </m:sub>
-        </m:sSub>
-      </m:oMath>
-      <w:r>
-        <w:rPr>
-          <w:rFonts w:eastAsiaTheme="minorEastAsia"/>
-        </w:rPr>
-        <w:t>.</w:t>
-      </w:r>
-    </w:p>
-    <w:p>
-      <w:pPr>
-        <w:rPr>
-          <w:rFonts w:eastAsiaTheme="minorEastAsia"/>
-        </w:rPr>
-      </w:pPr>
-      <w:r>
-        <w:t>Ainsi pour un registre</w:t>
-      </w:r>
-      <w:r>
-        <w:t xml:space="preserve"> </w:t>
-      </w:r>
-      <w:r>
-        <w:t xml:space="preserve">FREQR </w:t>
-      </w:r>
-      <w:r>
-        <w:t xml:space="preserve">de 16MHz (FREQR = 0x10) nous </w:t>
-      </w:r>
-      <w:proofErr w:type="gramStart"/>
-      <w:r>
-        <w:t xml:space="preserve">aurons </w:t>
-      </w:r>
-      <w:proofErr w:type="gramEnd"/>
-      <m:oMath>
-        <m:sSub>
-          <m:sSubPr>
-            <m:ctrlPr>
-              <w:rPr>
-                <w:rFonts w:ascii="Cambria Math" w:hAnsi="Cambria Math"/>
-              </w:rPr>
-            </m:ctrlPr>
-          </m:sSubPr>
-          <m:e>
-            <m:r>
-              <w:rPr>
-                <w:rFonts w:ascii="Cambria Math" w:hAnsi="Cambria Math"/>
-              </w:rPr>
-              <m:t>t</m:t>
-            </m:r>
-          </m:e>
-          <m:sub>
-            <m:r>
-              <w:rPr>
-                <w:rFonts w:ascii="Cambria Math" w:hAnsi="Cambria Math"/>
-              </w:rPr>
-              <m:t>master</m:t>
-            </m:r>
-          </m:sub>
-        </m:sSub>
-        <m:r>
-          <w:rPr>
-            <w:rFonts w:ascii="Cambria Math" w:hAnsi="Cambria Math"/>
-          </w:rPr>
-          <m:t>=62.5ns</m:t>
-        </m:r>
-      </m:oMath>
-      <w:r>
-        <w:rPr>
-          <w:rFonts w:eastAsiaTheme="minorEastAsia"/>
-        </w:rPr>
-        <w:t>.</w:t>
-      </w:r>
-      <w:r>
-        <w:rPr>
-          <w:rFonts w:eastAsiaTheme="minorEastAsia"/>
-        </w:rPr>
-        <w:t xml:space="preserve"> Il faut donc placer </w:t>
-      </w:r>
-      <w:proofErr w:type="spellStart"/>
-      <w:r>
-        <w:rPr>
-          <w:rFonts w:eastAsiaTheme="minorEastAsia"/>
-        </w:rPr>
-        <w:t>Clock</w:t>
-      </w:r>
-      <w:proofErr w:type="spellEnd"/>
-      <w:r>
-        <w:rPr>
-          <w:rFonts w:eastAsiaTheme="minorEastAsia"/>
-        </w:rPr>
-        <w:t xml:space="preserve"> Control </w:t>
-      </w:r>
-      <w:proofErr w:type="spellStart"/>
-      <w:r>
-        <w:rPr>
-          <w:rFonts w:eastAsiaTheme="minorEastAsia"/>
-        </w:rPr>
-        <w:t>Register</w:t>
-      </w:r>
-      <w:proofErr w:type="spellEnd"/>
-      <w:r>
-        <w:rPr>
-          <w:rFonts w:eastAsiaTheme="minorEastAsia"/>
-        </w:rPr>
-        <w:t xml:space="preserve"> (CCR) à </w:t>
-      </w:r>
-      <w:r>
-        <w:rPr>
-          <w:rFonts w:eastAsiaTheme="minorEastAsia"/>
-        </w:rPr>
-        <w:t xml:space="preserve">80 (soit 0x50) pour </w:t>
-      </w:r>
-      <w:proofErr w:type="gramStart"/>
-      <w:r>
-        <w:rPr>
-          <w:rFonts w:eastAsiaTheme="minorEastAsia"/>
-        </w:rPr>
-        <w:t xml:space="preserve">avoir </w:t>
-      </w:r>
-      <w:proofErr w:type="gramEnd"/>
-      <m:oMath>
-        <m:sSub>
-          <m:sSubPr>
-            <m:ctrlPr>
-              <w:rPr>
-                <w:rFonts w:ascii="Cambria Math" w:eastAsiaTheme="minorEastAsia" w:hAnsi="Cambria Math"/>
-                <w:i/>
-              </w:rPr>
-            </m:ctrlPr>
-          </m:sSubPr>
-          <m:e>
-            <m:r>
-              <w:rPr>
-                <w:rFonts w:ascii="Cambria Math" w:eastAsiaTheme="minorEastAsia" w:hAnsi="Cambria Math"/>
-              </w:rPr>
-              <m:t>t</m:t>
-            </m:r>
-          </m:e>
-          <m:sub>
-            <m:r>
-              <w:rPr>
-                <w:rFonts w:ascii="Cambria Math" w:eastAsiaTheme="minorEastAsia" w:hAnsi="Cambria Math"/>
-              </w:rPr>
-              <m:t>master</m:t>
-            </m:r>
-          </m:sub>
-        </m:sSub>
-        <m:r>
-          <w:rPr>
-            <w:rFonts w:ascii="Cambria Math" w:eastAsiaTheme="minorEastAsia" w:hAnsi="Cambria Math"/>
-          </w:rPr>
-          <m:t>=2*80*62.5=10µs</m:t>
-        </m:r>
-      </m:oMath>
-      <w:r>
-        <w:rPr>
-          <w:rFonts w:eastAsiaTheme="minorEastAsia"/>
-        </w:rPr>
-        <w:t>.</w:t>
-      </w:r>
-    </w:p>
-    <w:p>
-      <w:r>
-        <w:t>A la vitesse de communication standard, le rapport cyclique n’a pas d’impact.</w:t>
-      </w:r>
-      <w:r>
-        <w:t xml:space="preserve"> </w:t>
-      </w:r>
-      <w:r>
-        <w:t>L</w:t>
-      </w:r>
-      <w:r>
-        <w:t xml:space="preserve">e bit DUTY_CYCLE </w:t>
-      </w:r>
-      <w:proofErr w:type="gramStart"/>
-      <w:r>
-        <w:t>du I2C_CCRH</w:t>
-      </w:r>
-      <w:proofErr w:type="gramEnd"/>
-      <w:r>
-        <w:t xml:space="preserve"> sera donc arbitrairement mis à 0.</w:t>
-      </w:r>
-    </w:p>
-    <w:p>
-      <w:r>
-        <w:t xml:space="preserve">Comme indiqué précédemment, l’acquittement </w:t>
-      </w:r>
-      <w:bookmarkStart w:id="0" w:name="_GoBack"/>
-      <w:bookmarkEnd w:id="0"/>
-      <w:r>
-        <w:t xml:space="preserve">se fait sur l’octet courant. Ainsi le bit ACK de I2C_CR2 sera positionné tandis que le bit POS </w:t>
-      </w:r>
-      <w:proofErr w:type="gramStart"/>
-      <w:r>
-        <w:t>de I2C_CR2</w:t>
-      </w:r>
-      <w:proofErr w:type="gramEnd"/>
-      <w:r>
-        <w:t xml:space="preserve"> sera à 0. </w:t>
-      </w:r>
-    </w:p>
-    <w:p>
-      <w:r>
-        <w:t xml:space="preserve">Le protocole doit laisser au développeur la liberté de communiquer en I²C sans utiliser des paquets TODO. </w:t>
-      </w:r>
-    </w:p>
-    <w:p>
-      <w:r>
-        <w:t>I</w:t>
-      </w:r>
-      <w:r>
-        <w:t xml:space="preserve">l y a </w:t>
-      </w:r>
-      <w:r>
-        <w:t xml:space="preserve">donc </w:t>
-      </w:r>
-      <w:r>
-        <w:t xml:space="preserve">possibilité de </w:t>
-      </w:r>
-      <w:r>
-        <w:t>désactiver</w:t>
-      </w:r>
-      <w:r>
-        <w:t xml:space="preserve"> </w:t>
-      </w:r>
-      <w:r>
-        <w:t>ce dernier</w:t>
-      </w:r>
-      <w:r>
-        <w:t xml:space="preserve">. Il faut pour cela </w:t>
-      </w:r>
-      <w:r>
-        <w:t>appeler</w:t>
-      </w:r>
-      <w:r>
-        <w:t xml:space="preserve"> la fonction </w:t>
-      </w:r>
-      <w:proofErr w:type="spellStart"/>
-      <w:r>
-        <w:t>TODO_</w:t>
-      </w:r>
-      <w:proofErr w:type="gramStart"/>
-      <w:r>
-        <w:t>freeze</w:t>
-      </w:r>
-      <w:proofErr w:type="spellEnd"/>
-      <w:r>
-        <w:t>(</w:t>
-      </w:r>
-      <w:proofErr w:type="gramEnd"/>
-      <w:r>
-        <w:t xml:space="preserve">u8). Si le protocole est </w:t>
-      </w:r>
-      <w:proofErr w:type="spellStart"/>
-      <w:r>
-        <w:t>freezé</w:t>
-      </w:r>
-      <w:proofErr w:type="spellEnd"/>
-      <w:r>
-        <w:t>, il appellera une autre fonction lors d’une interruption I²C. C’est au développeur de définir cette fonction.</w:t>
-      </w:r>
-    </w:p>
-    <w:p>
-      <w:r>
-        <w:t xml:space="preserve">Conseil : Il est fortement conseillé d’être le maître I²C avant de </w:t>
-      </w:r>
-      <w:proofErr w:type="spellStart"/>
-      <w:r>
-        <w:t>freeze</w:t>
-      </w:r>
-      <w:proofErr w:type="spellEnd"/>
-      <w:r>
-        <w:t>.</w:t>
-      </w:r>
-    </w:p>
-    <w:p>
-      <w:pPr>
-        <w:pStyle w:val="Titre1"/>
-      </w:pPr>
-      <w:r>
-        <w:t>En-tête</w:t>
-      </w:r>
-      <w:r>
-        <w:t xml:space="preserve"> du paquet TODO</w:t>
-      </w:r>
-    </w:p>
-    <w:p>
-      <w:r>
         <w:t>Les donné</w:t>
       </w:r>
       <w:r>
         <w:t>es</w:t>
       </w:r>
       <w:r>
-        <w:t xml:space="preserve"> </w:t>
-      </w:r>
-      <w:r>
-        <w:t>échangées</w:t>
+        <w:t xml:space="preserve"> échangées</w:t>
       </w:r>
       <w:r>
         <w:t xml:space="preserve"> posséderont l’en-tête suivant</w:t>
@@ -733,200 +312,211 @@
       <w:tblPr>
         <w:tblStyle w:val="Grilledutableau"/>
         <w:tblW w:w="0" w:type="auto"/>
-        <w:jc w:val="center"/>
         <w:tblLook w:val="04A0" w:firstRow="1" w:lastRow="0" w:firstColumn="1" w:lastColumn="0" w:noHBand="0" w:noVBand="1"/>
       </w:tblPr>
       <w:tblGrid>
-        <w:gridCol w:w="1151"/>
-        <w:gridCol w:w="1151"/>
-        <w:gridCol w:w="1152"/>
-        <w:gridCol w:w="1151"/>
-        <w:gridCol w:w="1152"/>
-        <w:gridCol w:w="1152"/>
-        <w:gridCol w:w="1152"/>
-        <w:gridCol w:w="1152"/>
+        <w:gridCol w:w="996"/>
+        <w:gridCol w:w="1036"/>
+        <w:gridCol w:w="1035"/>
+        <w:gridCol w:w="1035"/>
+        <w:gridCol w:w="1035"/>
+        <w:gridCol w:w="1036"/>
+        <w:gridCol w:w="1036"/>
+        <w:gridCol w:w="1036"/>
+        <w:gridCol w:w="1043"/>
       </w:tblGrid>
       <w:tr>
-        <w:trPr>
-          <w:jc w:val="center"/>
-        </w:trPr>
         <w:tc>
           <w:tcPr>
-            <w:tcW w:w="1151" w:type="dxa"/>
+            <w:tcW w:w="996" w:type="dxa"/>
+            <w:tcBorders>
+              <w:top w:val="nil"/>
+              <w:left w:val="nil"/>
+              <w:bottom w:val="dotDash" w:sz="4" w:space="0" w:color="auto"/>
+              <w:right w:val="dashed" w:sz="4" w:space="0" w:color="auto"/>
+            </w:tcBorders>
           </w:tcPr>
           <w:p>
             <w:pPr>
+              <w:ind w:firstLine="0"/>
               <w:jc w:val="center"/>
-              <w:rPr>
-                <w:b/>
-              </w:rPr>
+            </w:pPr>
+          </w:p>
+        </w:tc>
+        <w:tc>
+          <w:tcPr>
+            <w:tcW w:w="1036" w:type="dxa"/>
+            <w:tcBorders>
+              <w:top w:val="nil"/>
+              <w:left w:val="nil"/>
+              <w:bottom w:val="nil"/>
+              <w:right w:val="dashed" w:sz="4" w:space="0" w:color="auto"/>
+            </w:tcBorders>
+          </w:tcPr>
+          <w:p>
+            <w:pPr>
+              <w:ind w:firstLine="0"/>
+              <w:jc w:val="center"/>
             </w:pPr>
             <w:r>
-              <w:rPr>
-                <w:b/>
-              </w:rPr>
-              <w:t>Bit7</w:t>
+              <w:t>Bit 7</w:t>
             </w:r>
           </w:p>
         </w:tc>
         <w:tc>
           <w:tcPr>
-            <w:tcW w:w="1151" w:type="dxa"/>
+            <w:tcW w:w="1035" w:type="dxa"/>
+            <w:tcBorders>
+              <w:top w:val="nil"/>
+              <w:left w:val="dashed" w:sz="4" w:space="0" w:color="auto"/>
+              <w:bottom w:val="nil"/>
+              <w:right w:val="dashed" w:sz="4" w:space="0" w:color="auto"/>
+            </w:tcBorders>
           </w:tcPr>
           <w:p>
             <w:pPr>
+              <w:ind w:firstLine="0"/>
               <w:jc w:val="center"/>
-              <w:rPr>
-                <w:b/>
-              </w:rPr>
             </w:pPr>
             <w:r>
-              <w:rPr>
-                <w:b/>
-              </w:rPr>
-              <w:t>Bit6</w:t>
+              <w:t>Bit 6</w:t>
             </w:r>
           </w:p>
         </w:tc>
         <w:tc>
           <w:tcPr>
-            <w:tcW w:w="1152" w:type="dxa"/>
+            <w:tcW w:w="1035" w:type="dxa"/>
+            <w:tcBorders>
+              <w:top w:val="nil"/>
+              <w:left w:val="dashed" w:sz="4" w:space="0" w:color="auto"/>
+              <w:bottom w:val="nil"/>
+              <w:right w:val="dashed" w:sz="4" w:space="0" w:color="auto"/>
+            </w:tcBorders>
           </w:tcPr>
           <w:p>
             <w:pPr>
+              <w:ind w:firstLine="0"/>
               <w:jc w:val="center"/>
-              <w:rPr>
-                <w:b/>
-              </w:rPr>
             </w:pPr>
             <w:r>
-              <w:rPr>
-                <w:b/>
-              </w:rPr>
-              <w:t>Bit5</w:t>
+              <w:t>Bit 5</w:t>
             </w:r>
           </w:p>
         </w:tc>
         <w:tc>
           <w:tcPr>
-            <w:tcW w:w="1151" w:type="dxa"/>
+            <w:tcW w:w="1035" w:type="dxa"/>
+            <w:tcBorders>
+              <w:top w:val="nil"/>
+              <w:left w:val="dashed" w:sz="4" w:space="0" w:color="auto"/>
+              <w:bottom w:val="nil"/>
+              <w:right w:val="dashed" w:sz="4" w:space="0" w:color="auto"/>
+            </w:tcBorders>
           </w:tcPr>
           <w:p>
             <w:pPr>
+              <w:ind w:firstLine="0"/>
               <w:jc w:val="center"/>
-              <w:rPr>
-                <w:b/>
-              </w:rPr>
             </w:pPr>
             <w:r>
-              <w:rPr>
-                <w:b/>
-              </w:rPr>
-              <w:t>Bit4</w:t>
+              <w:t>Bit 4</w:t>
             </w:r>
           </w:p>
         </w:tc>
         <w:tc>
           <w:tcPr>
-            <w:tcW w:w="1152" w:type="dxa"/>
+            <w:tcW w:w="1036" w:type="dxa"/>
+            <w:tcBorders>
+              <w:top w:val="nil"/>
+              <w:left w:val="dashed" w:sz="4" w:space="0" w:color="auto"/>
+              <w:bottom w:val="dashed" w:sz="4" w:space="0" w:color="auto"/>
+              <w:right w:val="dashed" w:sz="4" w:space="0" w:color="auto"/>
+            </w:tcBorders>
           </w:tcPr>
           <w:p>
             <w:pPr>
+              <w:ind w:firstLine="0"/>
               <w:jc w:val="center"/>
-              <w:rPr>
-                <w:b/>
-              </w:rPr>
             </w:pPr>
             <w:r>
-              <w:rPr>
-                <w:b/>
-              </w:rPr>
-              <w:t>Bit3</w:t>
+              <w:t>Bit 3</w:t>
             </w:r>
           </w:p>
         </w:tc>
         <w:tc>
           <w:tcPr>
-            <w:tcW w:w="1152" w:type="dxa"/>
+            <w:tcW w:w="1036" w:type="dxa"/>
+            <w:tcBorders>
+              <w:top w:val="nil"/>
+              <w:left w:val="dashed" w:sz="4" w:space="0" w:color="auto"/>
+              <w:bottom w:val="dashed" w:sz="4" w:space="0" w:color="auto"/>
+              <w:right w:val="dashed" w:sz="4" w:space="0" w:color="auto"/>
+            </w:tcBorders>
           </w:tcPr>
           <w:p>
             <w:pPr>
+              <w:ind w:firstLine="0"/>
               <w:jc w:val="center"/>
-              <w:rPr>
-                <w:b/>
-              </w:rPr>
             </w:pPr>
             <w:r>
-              <w:rPr>
-                <w:b/>
-              </w:rPr>
-              <w:t>Bit2</w:t>
+              <w:t>Bit 2</w:t>
             </w:r>
           </w:p>
         </w:tc>
         <w:tc>
           <w:tcPr>
-            <w:tcW w:w="1152" w:type="dxa"/>
+            <w:tcW w:w="1036" w:type="dxa"/>
+            <w:tcBorders>
+              <w:top w:val="nil"/>
+              <w:left w:val="dashed" w:sz="4" w:space="0" w:color="auto"/>
+              <w:bottom w:val="nil"/>
+              <w:right w:val="dashed" w:sz="4" w:space="0" w:color="auto"/>
+            </w:tcBorders>
           </w:tcPr>
           <w:p>
             <w:pPr>
+              <w:ind w:firstLine="0"/>
               <w:jc w:val="center"/>
-              <w:rPr>
-                <w:b/>
-              </w:rPr>
             </w:pPr>
             <w:r>
-              <w:rPr>
-                <w:b/>
-              </w:rPr>
-              <w:t>Bit1</w:t>
+              <w:t>Bit 1</w:t>
             </w:r>
           </w:p>
         </w:tc>
         <w:tc>
           <w:tcPr>
-            <w:tcW w:w="1152" w:type="dxa"/>
+            <w:tcW w:w="1043" w:type="dxa"/>
+            <w:tcBorders>
+              <w:top w:val="nil"/>
+              <w:left w:val="dashed" w:sz="4" w:space="0" w:color="auto"/>
+              <w:bottom w:val="nil"/>
+              <w:right w:val="nil"/>
+            </w:tcBorders>
           </w:tcPr>
           <w:p>
             <w:pPr>
+              <w:ind w:firstLine="0"/>
               <w:jc w:val="center"/>
-              <w:rPr>
-                <w:b/>
-              </w:rPr>
             </w:pPr>
             <w:r>
-              <w:rPr>
-                <w:b/>
-              </w:rPr>
-              <w:t>Bit0</w:t>
+              <w:t>Bit 0</w:t>
             </w:r>
           </w:p>
         </w:tc>
       </w:tr>
       <w:tr>
-        <w:trPr>
-          <w:jc w:val="center"/>
-        </w:trPr>
         <w:tc>
           <w:tcPr>
-            <w:tcW w:w="8061" w:type="dxa"/>
-            <w:gridSpan w:val="7"/>
+            <w:tcW w:w="996" w:type="dxa"/>
+            <w:tcBorders>
+              <w:top w:val="dotDash" w:sz="4" w:space="0" w:color="auto"/>
+              <w:left w:val="nil"/>
+              <w:bottom w:val="dotDash" w:sz="4" w:space="0" w:color="auto"/>
+            </w:tcBorders>
           </w:tcPr>
           <w:p>
             <w:pPr>
-              <w:jc w:val="center"/>
-            </w:pPr>
-            <w:r>
-              <w:t>Adresse source (expéditeur)</w:t>
-            </w:r>
-          </w:p>
-        </w:tc>
-        <w:tc>
-          <w:tcPr>
-            <w:tcW w:w="1152" w:type="dxa"/>
-          </w:tcPr>
-          <w:p>
-            <w:pPr>
+              <w:ind w:firstLine="0"/>
               <w:jc w:val="center"/>
             </w:pPr>
             <w:r>
@@ -934,22 +524,117 @@
             </w:r>
           </w:p>
         </w:tc>
+        <w:tc>
+          <w:tcPr>
+            <w:tcW w:w="7249" w:type="dxa"/>
+            <w:gridSpan w:val="7"/>
+          </w:tcPr>
+          <w:p>
+            <w:pPr>
+              <w:ind w:firstLine="0"/>
+              <w:jc w:val="center"/>
+            </w:pPr>
+            <w:r>
+              <w:t>ADDR_SRC</w:t>
+            </w:r>
+          </w:p>
+        </w:tc>
+        <w:tc>
+          <w:tcPr>
+            <w:tcW w:w="1043" w:type="dxa"/>
+          </w:tcPr>
+          <w:p>
+            <w:pPr>
+              <w:ind w:firstLine="0"/>
+              <w:jc w:val="center"/>
+              <w:rPr>
+                <w:i/>
+                <w:sz w:val="18"/>
+              </w:rPr>
+            </w:pPr>
+            <w:r>
+              <w:rPr>
+                <w:i/>
+                <w:sz w:val="20"/>
+              </w:rPr>
+              <w:t xml:space="preserve">Not </w:t>
+            </w:r>
+            <w:proofErr w:type="spellStart"/>
+            <w:r>
+              <w:rPr>
+                <w:i/>
+                <w:sz w:val="20"/>
+              </w:rPr>
+              <w:t>Used</w:t>
+            </w:r>
+            <w:proofErr w:type="spellEnd"/>
+          </w:p>
+        </w:tc>
       </w:tr>
       <w:tr>
-        <w:trPr>
-          <w:jc w:val="center"/>
-        </w:trPr>
         <w:tc>
           <w:tcPr>
-            <w:tcW w:w="2302" w:type="dxa"/>
-            <w:gridSpan w:val="2"/>
+            <w:tcW w:w="996" w:type="dxa"/>
             <w:tcBorders>
-              <w:bottom w:val="single" w:sz="4" w:space="0" w:color="auto"/>
-              <w:right w:val="single" w:sz="4" w:space="0" w:color="auto"/>
+              <w:top w:val="dotDash" w:sz="4" w:space="0" w:color="auto"/>
+              <w:left w:val="nil"/>
+              <w:bottom w:val="dotDash" w:sz="4" w:space="0" w:color="auto"/>
             </w:tcBorders>
           </w:tcPr>
           <w:p>
             <w:pPr>
+              <w:ind w:firstLine="0"/>
+              <w:jc w:val="center"/>
+            </w:pPr>
+            <w:r>
+              <w:t>2</w:t>
+            </w:r>
+          </w:p>
+        </w:tc>
+        <w:tc>
+          <w:tcPr>
+            <w:tcW w:w="8292" w:type="dxa"/>
+            <w:gridSpan w:val="8"/>
+          </w:tcPr>
+          <w:p>
+            <w:pPr>
+              <w:ind w:firstLine="0"/>
+              <w:jc w:val="center"/>
+            </w:pPr>
+            <w:r>
+              <w:t>LENGTH</w:t>
+            </w:r>
+          </w:p>
+        </w:tc>
+      </w:tr>
+      <w:tr>
+        <w:tc>
+          <w:tcPr>
+            <w:tcW w:w="996" w:type="dxa"/>
+            <w:tcBorders>
+              <w:top w:val="dotDash" w:sz="4" w:space="0" w:color="auto"/>
+              <w:left w:val="nil"/>
+              <w:bottom w:val="dotDash" w:sz="4" w:space="0" w:color="auto"/>
+            </w:tcBorders>
+          </w:tcPr>
+          <w:p>
+            <w:pPr>
+              <w:ind w:firstLine="0"/>
+              <w:jc w:val="center"/>
+            </w:pPr>
+            <w:r>
+              <w:t>3</w:t>
+            </w:r>
+          </w:p>
+        </w:tc>
+        <w:tc>
+          <w:tcPr>
+            <w:tcW w:w="2071" w:type="dxa"/>
+            <w:gridSpan w:val="2"/>
+          </w:tcPr>
+          <w:p>
+            <w:pPr>
+              <w:ind w:firstLine="0"/>
               <w:jc w:val="center"/>
             </w:pPr>
             <w:r>
@@ -959,15 +644,12 @@
         </w:tc>
         <w:tc>
           <w:tcPr>
-            <w:tcW w:w="1152" w:type="dxa"/>
-            <w:tcBorders>
-              <w:left w:val="single" w:sz="4" w:space="0" w:color="auto"/>
-              <w:bottom w:val="single" w:sz="4" w:space="0" w:color="auto"/>
-            </w:tcBorders>
+            <w:tcW w:w="1035" w:type="dxa"/>
           </w:tcPr>
           <w:p>
             <w:pPr>
-              <w:jc w:val="left"/>
+              <w:ind w:firstLine="0"/>
+              <w:jc w:val="center"/>
             </w:pPr>
             <w:r>
               <w:t>CR</w:t>
@@ -976,259 +658,126 @@
         </w:tc>
         <w:tc>
           <w:tcPr>
-            <w:tcW w:w="1151" w:type="dxa"/>
+            <w:tcW w:w="5186" w:type="dxa"/>
+            <w:gridSpan w:val="5"/>
+          </w:tcPr>
+          <w:p>
+            <w:pPr>
+              <w:ind w:firstLine="0"/>
+              <w:jc w:val="center"/>
+            </w:pPr>
+            <w:r>
+              <w:rPr>
+                <w:i/>
+                <w:sz w:val="20"/>
+              </w:rPr>
+              <w:t xml:space="preserve">Not </w:t>
+            </w:r>
+            <w:proofErr w:type="spellStart"/>
+            <w:r>
+              <w:rPr>
+                <w:i/>
+                <w:sz w:val="20"/>
+              </w:rPr>
+              <w:t>Used</w:t>
+            </w:r>
+            <w:proofErr w:type="spellEnd"/>
+          </w:p>
+        </w:tc>
+      </w:tr>
+      <w:tr>
+        <w:tc>
+          <w:tcPr>
+            <w:tcW w:w="996" w:type="dxa"/>
             <w:tcBorders>
-              <w:bottom w:val="single" w:sz="4" w:space="0" w:color="auto"/>
+              <w:top w:val="dotDash" w:sz="4" w:space="0" w:color="auto"/>
+              <w:left w:val="nil"/>
+              <w:bottom w:val="dotDash" w:sz="4" w:space="0" w:color="auto"/>
             </w:tcBorders>
           </w:tcPr>
-          <w:p/>
+          <w:p>
+            <w:pPr>
+              <w:ind w:firstLine="0"/>
+              <w:jc w:val="center"/>
+            </w:pPr>
+            <w:r>
+              <w:t>4</w:t>
+            </w:r>
+          </w:p>
         </w:tc>
         <w:tc>
           <w:tcPr>
-            <w:tcW w:w="1152" w:type="dxa"/>
-            <w:tcBorders>
-              <w:bottom w:val="single" w:sz="4" w:space="0" w:color="auto"/>
-            </w:tcBorders>
-          </w:tcPr>
-          <w:p/>
-        </w:tc>
-        <w:tc>
-          <w:tcPr>
-            <w:tcW w:w="1152" w:type="dxa"/>
-            <w:tcBorders>
-              <w:bottom w:val="single" w:sz="4" w:space="0" w:color="auto"/>
-            </w:tcBorders>
-          </w:tcPr>
-          <w:p/>
-        </w:tc>
-        <w:tc>
-          <w:tcPr>
-            <w:tcW w:w="1152" w:type="dxa"/>
-            <w:tcBorders>
-              <w:bottom w:val="single" w:sz="4" w:space="0" w:color="auto"/>
-            </w:tcBorders>
-          </w:tcPr>
-          <w:p/>
-        </w:tc>
-        <w:tc>
-          <w:tcPr>
-            <w:tcW w:w="1152" w:type="dxa"/>
+            <w:tcW w:w="8292" w:type="dxa"/>
+            <w:gridSpan w:val="8"/>
             <w:tcBorders>
               <w:bottom w:val="single" w:sz="4" w:space="0" w:color="auto"/>
             </w:tcBorders>
           </w:tcPr>
           <w:p>
             <w:pPr>
+              <w:ind w:firstLine="0"/>
               <w:jc w:val="center"/>
             </w:pPr>
             <w:r>
-              <w:t>MO</w:t>
+              <w:rPr>
+                <w:i/>
+                <w:sz w:val="20"/>
+              </w:rPr>
+              <w:t xml:space="preserve">Not </w:t>
             </w:r>
+            <w:proofErr w:type="spellStart"/>
+            <w:r>
+              <w:rPr>
+                <w:i/>
+                <w:sz w:val="20"/>
+              </w:rPr>
+              <w:t>Used</w:t>
+            </w:r>
+            <w:proofErr w:type="spellEnd"/>
           </w:p>
         </w:tc>
       </w:tr>
       <w:tr>
-        <w:trPr>
-          <w:jc w:val="center"/>
-        </w:trPr>
         <w:tc>
           <w:tcPr>
-            <w:tcW w:w="1151" w:type="dxa"/>
+            <w:tcW w:w="996" w:type="dxa"/>
             <w:tcBorders>
-              <w:left w:val="dashed" w:sz="4" w:space="0" w:color="auto"/>
-              <w:right w:val="dashed" w:sz="4" w:space="0" w:color="auto"/>
-            </w:tcBorders>
-          </w:tcPr>
-          <w:p/>
-        </w:tc>
-        <w:tc>
-          <w:tcPr>
-            <w:tcW w:w="1151" w:type="dxa"/>
-            <w:tcBorders>
-              <w:left w:val="dashed" w:sz="4" w:space="0" w:color="auto"/>
-              <w:right w:val="dashed" w:sz="4" w:space="0" w:color="auto"/>
-            </w:tcBorders>
-          </w:tcPr>
-          <w:p/>
-        </w:tc>
-        <w:tc>
-          <w:tcPr>
-            <w:tcW w:w="1152" w:type="dxa"/>
-            <w:tcBorders>
-              <w:left w:val="dashed" w:sz="4" w:space="0" w:color="auto"/>
-              <w:right w:val="dashed" w:sz="4" w:space="0" w:color="auto"/>
-            </w:tcBorders>
-          </w:tcPr>
-          <w:p/>
-        </w:tc>
-        <w:tc>
-          <w:tcPr>
-            <w:tcW w:w="1151" w:type="dxa"/>
-            <w:tcBorders>
-              <w:left w:val="dashed" w:sz="4" w:space="0" w:color="auto"/>
-              <w:right w:val="dashed" w:sz="4" w:space="0" w:color="auto"/>
-            </w:tcBorders>
-          </w:tcPr>
-          <w:p/>
-        </w:tc>
-        <w:tc>
-          <w:tcPr>
-            <w:tcW w:w="1152" w:type="dxa"/>
-            <w:tcBorders>
-              <w:left w:val="dashed" w:sz="4" w:space="0" w:color="auto"/>
-              <w:right w:val="dashed" w:sz="4" w:space="0" w:color="auto"/>
-            </w:tcBorders>
-          </w:tcPr>
-          <w:p/>
-        </w:tc>
-        <w:tc>
-          <w:tcPr>
-            <w:tcW w:w="1152" w:type="dxa"/>
-            <w:tcBorders>
-              <w:left w:val="dashed" w:sz="4" w:space="0" w:color="auto"/>
-              <w:right w:val="dashed" w:sz="4" w:space="0" w:color="auto"/>
-            </w:tcBorders>
-          </w:tcPr>
-          <w:p/>
-        </w:tc>
-        <w:tc>
-          <w:tcPr>
-            <w:tcW w:w="1152" w:type="dxa"/>
-            <w:tcBorders>
-              <w:left w:val="dashed" w:sz="4" w:space="0" w:color="auto"/>
-              <w:right w:val="dashed" w:sz="4" w:space="0" w:color="auto"/>
-            </w:tcBorders>
-          </w:tcPr>
-          <w:p/>
-        </w:tc>
-        <w:tc>
-          <w:tcPr>
-            <w:tcW w:w="1152" w:type="dxa"/>
-            <w:tcBorders>
-              <w:left w:val="dashed" w:sz="4" w:space="0" w:color="auto"/>
+              <w:top w:val="dotDash" w:sz="4" w:space="0" w:color="auto"/>
+              <w:left w:val="nil"/>
+              <w:bottom w:val="dotDash" w:sz="4" w:space="0" w:color="auto"/>
               <w:right w:val="dashed" w:sz="4" w:space="0" w:color="auto"/>
             </w:tcBorders>
           </w:tcPr>
           <w:p>
             <w:pPr>
+              <w:ind w:firstLine="0"/>
               <w:jc w:val="center"/>
             </w:pPr>
             <w:r>
-              <w:t>MO</w:t>
+              <w:t>n</w:t>
             </w:r>
           </w:p>
         </w:tc>
-      </w:tr>
-      <w:tr>
-        <w:trPr>
-          <w:jc w:val="center"/>
-        </w:trPr>
         <w:tc>
           <w:tcPr>
-            <w:tcW w:w="9213" w:type="dxa"/>
+            <w:tcW w:w="8292" w:type="dxa"/>
             <w:gridSpan w:val="8"/>
-          </w:tcPr>
-          <w:p>
-            <w:pPr>
-              <w:jc w:val="center"/>
-            </w:pPr>
-            <w:r>
-              <w:t>Données</w:t>
-            </w:r>
-          </w:p>
-        </w:tc>
-      </w:tr>
-      <w:tr>
-        <w:trPr>
-          <w:jc w:val="center"/>
-        </w:trPr>
-        <w:tc>
-          <w:tcPr>
-            <w:tcW w:w="1151" w:type="dxa"/>
             <w:tcBorders>
+              <w:top w:val="single" w:sz="4" w:space="0" w:color="auto"/>
               <w:left w:val="dashed" w:sz="4" w:space="0" w:color="auto"/>
               <w:bottom w:val="dashed" w:sz="4" w:space="0" w:color="auto"/>
               <w:right w:val="dashed" w:sz="4" w:space="0" w:color="auto"/>
             </w:tcBorders>
           </w:tcPr>
-          <w:p/>
-        </w:tc>
-        <w:tc>
-          <w:tcPr>
-            <w:tcW w:w="1151" w:type="dxa"/>
-            <w:tcBorders>
-              <w:left w:val="dashed" w:sz="4" w:space="0" w:color="auto"/>
-              <w:bottom w:val="dashed" w:sz="4" w:space="0" w:color="auto"/>
-              <w:right w:val="dashed" w:sz="4" w:space="0" w:color="auto"/>
-            </w:tcBorders>
-          </w:tcPr>
-          <w:p/>
-        </w:tc>
-        <w:tc>
-          <w:tcPr>
-            <w:tcW w:w="1152" w:type="dxa"/>
-            <w:tcBorders>
-              <w:left w:val="dashed" w:sz="4" w:space="0" w:color="auto"/>
-              <w:bottom w:val="dashed" w:sz="4" w:space="0" w:color="auto"/>
-              <w:right w:val="dashed" w:sz="4" w:space="0" w:color="auto"/>
-            </w:tcBorders>
-          </w:tcPr>
-          <w:p/>
-        </w:tc>
-        <w:tc>
-          <w:tcPr>
-            <w:tcW w:w="1151" w:type="dxa"/>
-            <w:tcBorders>
-              <w:left w:val="dashed" w:sz="4" w:space="0" w:color="auto"/>
-              <w:bottom w:val="dashed" w:sz="4" w:space="0" w:color="auto"/>
-              <w:right w:val="dashed" w:sz="4" w:space="0" w:color="auto"/>
-            </w:tcBorders>
-          </w:tcPr>
-          <w:p/>
-        </w:tc>
-        <w:tc>
-          <w:tcPr>
-            <w:tcW w:w="1152" w:type="dxa"/>
-            <w:tcBorders>
-              <w:left w:val="dashed" w:sz="4" w:space="0" w:color="auto"/>
-              <w:bottom w:val="dashed" w:sz="4" w:space="0" w:color="auto"/>
-              <w:right w:val="dashed" w:sz="4" w:space="0" w:color="auto"/>
-            </w:tcBorders>
-          </w:tcPr>
-          <w:p/>
-        </w:tc>
-        <w:tc>
-          <w:tcPr>
-            <w:tcW w:w="1152" w:type="dxa"/>
-            <w:tcBorders>
-              <w:left w:val="dashed" w:sz="4" w:space="0" w:color="auto"/>
-              <w:bottom w:val="dashed" w:sz="4" w:space="0" w:color="auto"/>
-              <w:right w:val="dashed" w:sz="4" w:space="0" w:color="auto"/>
-            </w:tcBorders>
-          </w:tcPr>
-          <w:p/>
-        </w:tc>
-        <w:tc>
-          <w:tcPr>
-            <w:tcW w:w="1152" w:type="dxa"/>
-            <w:tcBorders>
-              <w:left w:val="dashed" w:sz="4" w:space="0" w:color="auto"/>
-              <w:bottom w:val="dashed" w:sz="4" w:space="0" w:color="auto"/>
-              <w:right w:val="dashed" w:sz="4" w:space="0" w:color="auto"/>
-            </w:tcBorders>
-          </w:tcPr>
-          <w:p/>
-        </w:tc>
-        <w:tc>
-          <w:tcPr>
-            <w:tcW w:w="1152" w:type="dxa"/>
-            <w:tcBorders>
-              <w:left w:val="dashed" w:sz="4" w:space="0" w:color="auto"/>
-              <w:bottom w:val="dashed" w:sz="4" w:space="0" w:color="auto"/>
-              <w:right w:val="dashed" w:sz="4" w:space="0" w:color="auto"/>
-            </w:tcBorders>
-          </w:tcPr>
-          <w:p/>
+          <w:p>
+            <w:pPr>
+              <w:ind w:firstLine="0"/>
+              <w:jc w:val="center"/>
+            </w:pPr>
+            <w:r>
+              <w:t>DATA</w:t>
+            </w:r>
+          </w:p>
         </w:tc>
       </w:tr>
     </w:tbl>
@@ -1246,7 +795,34 @@
         </w:numPr>
       </w:pPr>
       <w:r>
-        <w:t xml:space="preserve">TY : définie le type de l’entité : </w:t>
+        <w:t>ADDR_SRC : adresse de l’expéditeur du paquet</w:t>
+      </w:r>
+    </w:p>
+    <w:p>
+      <w:pPr>
+        <w:pStyle w:val="Paragraphedeliste"/>
+        <w:numPr>
+          <w:ilvl w:val="0"/>
+          <w:numId w:val="12"/>
+        </w:numPr>
+      </w:pPr>
+      <w:r>
+        <w:t>LENGTH : nombre d’octets de données</w:t>
+      </w:r>
+    </w:p>
+    <w:p>
+      <w:pPr>
+        <w:pStyle w:val="Paragraphedeliste"/>
+        <w:numPr>
+          <w:ilvl w:val="0"/>
+          <w:numId w:val="12"/>
+        </w:numPr>
+      </w:pPr>
+      <w:r>
+        <w:t>TY </w:t>
+      </w:r>
+      <w:r>
+        <w:t>: défini le type de l’entité</w:t>
       </w:r>
     </w:p>
     <w:p>
@@ -1258,7 +834,19 @@
         </w:numPr>
       </w:pPr>
       <w:r>
-        <w:t>00 : Terminal</w:t>
+        <w:t>00</w:t>
+      </w:r>
+      <w:r>
+        <w:t>b,</w:t>
+      </w:r>
+      <w:r>
+        <w:t xml:space="preserve"> </w:t>
+      </w:r>
+      <w:r>
+        <w:t>t</w:t>
+      </w:r>
+      <w:r>
+        <w:t>erminal</w:t>
       </w:r>
     </w:p>
     <w:p>
@@ -1270,7 +858,19 @@
         </w:numPr>
       </w:pPr>
       <w:r>
-        <w:t>01 : Serveur</w:t>
+        <w:t>01</w:t>
+      </w:r>
+      <w:r>
+        <w:t>b,</w:t>
+      </w:r>
+      <w:r>
+        <w:t xml:space="preserve"> </w:t>
+      </w:r>
+      <w:r>
+        <w:t>s</w:t>
+      </w:r>
+      <w:r>
+        <w:t>erveur</w:t>
       </w:r>
     </w:p>
     <w:p>
@@ -1282,7 +882,19 @@
         </w:numPr>
       </w:pPr>
       <w:r>
-        <w:t>10 : Périphérique</w:t>
+        <w:t>10</w:t>
+      </w:r>
+      <w:r>
+        <w:t>b,</w:t>
+      </w:r>
+      <w:r>
+        <w:t xml:space="preserve"> </w:t>
+      </w:r>
+      <w:r>
+        <w:t>p</w:t>
+      </w:r>
+      <w:r>
+        <w:t>ériphérique</w:t>
       </w:r>
     </w:p>
     <w:p>
@@ -1294,7 +906,19 @@
         </w:numPr>
       </w:pPr>
       <w:r>
-        <w:t>11 : Autre</w:t>
+        <w:t>11</w:t>
+      </w:r>
+      <w:r>
+        <w:t>b,</w:t>
+      </w:r>
+      <w:r>
+        <w:t xml:space="preserve"> </w:t>
+      </w:r>
+      <w:r>
+        <w:t>a</w:t>
+      </w:r>
+      <w:r>
+        <w:t>utre</w:t>
       </w:r>
     </w:p>
     <w:p>
@@ -1306,7 +930,10 @@
         </w:numPr>
       </w:pPr>
       <w:r>
-        <w:t xml:space="preserve">CR : Utilisation du cryptage : </w:t>
+        <w:t>CR : u</w:t>
+      </w:r>
+      <w:r>
+        <w:t>tilisation du cryptage</w:t>
       </w:r>
     </w:p>
     <w:p>
@@ -1318,7 +945,16 @@
         </w:numPr>
       </w:pPr>
       <w:r>
-        <w:t>0 : non</w:t>
+        <w:t>0,</w:t>
+      </w:r>
+      <w:r>
+        <w:t xml:space="preserve"> </w:t>
+      </w:r>
+      <w:r>
+        <w:t>c</w:t>
+      </w:r>
+      <w:r>
+        <w:t>ryptage des données activé</w:t>
       </w:r>
     </w:p>
     <w:p>
@@ -1330,7 +966,19 @@
         </w:numPr>
       </w:pPr>
       <w:r>
-        <w:t>1 : oui</w:t>
+        <w:t>1</w:t>
+      </w:r>
+      <w:r>
+        <w:t>,</w:t>
+      </w:r>
+      <w:r>
+        <w:t xml:space="preserve"> </w:t>
+      </w:r>
+      <w:r>
+        <w:t>c</w:t>
+      </w:r>
+      <w:r>
+        <w:t>ryptage des données désactivé</w:t>
       </w:r>
     </w:p>
     <w:p>
@@ -1342,117 +990,117 @@
         </w:numPr>
       </w:pPr>
       <w:r>
-        <w:t xml:space="preserve">MO : More Option : </w:t>
+        <w:t>DATA : d</w:t>
+      </w:r>
+      <w:r>
+        <w:t>onné</w:t>
+      </w:r>
+      <w:r>
+        <w:t>es</w:t>
+      </w:r>
+      <w:r>
+        <w:t xml:space="preserve"> transportées par le paquet</w:t>
       </w:r>
     </w:p>
     <w:p>
-      <w:pPr>
-        <w:pStyle w:val="Paragraphedeliste"/>
-        <w:numPr>
-          <w:ilvl w:val="1"/>
-          <w:numId w:val="12"/>
-        </w:numPr>
-      </w:pPr>
-      <w:r>
-        <w:lastRenderedPageBreak/>
-        <w:t xml:space="preserve">0 : Les octets suivants sont </w:t>
-      </w:r>
-      <w:r>
-        <w:t>des données</w:t>
+      <w:r>
+        <w:t xml:space="preserve">Les bits non utilisés sont réservés </w:t>
+      </w:r>
+      <w:r>
+        <w:t>pour les futures évolutions du protocole.</w:t>
       </w:r>
     </w:p>
     <w:p>
       <w:pPr>
-        <w:pStyle w:val="Paragraphedeliste"/>
-        <w:numPr>
-          <w:ilvl w:val="1"/>
-          <w:numId w:val="12"/>
-        </w:numPr>
-      </w:pPr>
-      <w:r>
-        <w:t>1 : Il y a au moins un octet supplémentaire d’option.</w:t>
+        <w:pStyle w:val="Titre2"/>
+      </w:pPr>
+      <w:r>
+        <w:t>Erreurs</w:t>
       </w:r>
     </w:p>
     <w:p>
-      <w:pPr>
-        <w:pStyle w:val="Paragraphedeliste"/>
-        <w:numPr>
-          <w:ilvl w:val="0"/>
-          <w:numId w:val="12"/>
-        </w:numPr>
-      </w:pPr>
-      <w:r>
-        <w:t>D</w:t>
-      </w:r>
-      <w:r>
-        <w:t>onnées</w:t>
-      </w:r>
-      <w:r>
-        <w:t> : Donné</w:t>
-      </w:r>
-      <w:r>
-        <w:t>es</w:t>
-      </w:r>
-      <w:r>
-        <w:t xml:space="preserve"> contenu</w:t>
-      </w:r>
-      <w:r>
-        <w:t>es par la trame,</w:t>
-      </w:r>
-      <w:r>
-        <w:t xml:space="preserve"> terminé</w:t>
-      </w:r>
-      <w:r>
-        <w:t>es</w:t>
-      </w:r>
-      <w:r>
-        <w:t xml:space="preserve"> par un octet 0x00.</w:t>
+      <w:r>
+        <w:t>Dans ce protocole, une entité à laquelle on se connecte en lecture n’a pas de sens. Le 8</w:t>
+      </w:r>
+      <w:r>
+        <w:rPr>
+          <w:vertAlign w:val="superscript"/>
+        </w:rPr>
+        <w:t>ème</w:t>
+      </w:r>
+      <w:r>
+        <w:t xml:space="preserve"> bit</w:t>
+      </w:r>
+      <w:r>
+        <w:t xml:space="preserve"> de la première trame I²C</w:t>
+      </w:r>
+      <w:r>
+        <w:t>, servant à configurer le</w:t>
+      </w:r>
+      <w:r>
+        <w:t xml:space="preserve"> mode lecture ou écriture</w:t>
+      </w:r>
+      <w:r>
+        <w:t xml:space="preserve"> sera donc tout le temps configuré en mode écriture. </w:t>
       </w:r>
     </w:p>
     <w:p>
-      <w:pPr>
-        <w:pStyle w:val="Titre1"/>
-        <w:rPr>
-          <w:lang w:val="en-US"/>
-        </w:rPr>
-      </w:pPr>
-      <w:proofErr w:type="spellStart"/>
-      <w:r>
-        <w:rPr>
-          <w:lang w:val="en-US"/>
-        </w:rPr>
-        <w:t>Gestion</w:t>
-      </w:r>
-      <w:proofErr w:type="spellEnd"/>
-      <w:r>
-        <w:rPr>
-          <w:lang w:val="en-US"/>
-        </w:rPr>
-        <w:t xml:space="preserve"> des </w:t>
-      </w:r>
-      <w:proofErr w:type="spellStart"/>
-      <w:proofErr w:type="gramStart"/>
-      <w:r>
-        <w:rPr>
-          <w:lang w:val="en-US"/>
-        </w:rPr>
-        <w:t>erreurs</w:t>
-      </w:r>
-      <w:proofErr w:type="spellEnd"/>
-      <w:r>
-        <w:rPr>
-          <w:lang w:val="en-US"/>
-        </w:rPr>
-        <w:t xml:space="preserve"> :</w:t>
-      </w:r>
-      <w:proofErr w:type="gramEnd"/>
+      <w:r>
+        <w:t>Cependant en I²C, l’esclave n’a pas le contrôle de la transmission. Si on se connecte en lecture, il faudra donc que l’esclave réponde au maître jusqu’à ce que ce dernier termine la transmission. Le protocole TODO impose donc à l’esclave de répondre au maitre avec un ou plusieurs paquets TODO si besoin. Cependant, il n’est pas regardant vis-à-vis d</w:t>
+      </w:r>
+      <w:r>
+        <w:t>u</w:t>
+      </w:r>
+      <w:r>
+        <w:t xml:space="preserve"> </w:t>
+      </w:r>
+      <w:r>
+        <w:t>champ</w:t>
+      </w:r>
+      <w:r>
+        <w:t xml:space="preserve"> DATA contenus dans ces paquets de réponse.</w:t>
+      </w:r>
     </w:p>
     <w:p>
       <w:pPr>
+        <w:ind w:firstLine="0"/>
+        <w:jc w:val="left"/>
+        <w:rPr>
+          <w:rFonts w:asciiTheme="majorHAnsi" w:eastAsiaTheme="majorEastAsia" w:hAnsiTheme="majorHAnsi" w:cstheme="majorBidi"/>
+          <w:b/>
+          <w:bCs/>
+          <w:color w:val="365F91" w:themeColor="accent1" w:themeShade="BF"/>
+          <w:sz w:val="28"/>
+          <w:szCs w:val="28"/>
+        </w:rPr>
+      </w:pPr>
+      <w:r>
+        <w:br w:type="page"/>
+      </w:r>
+    </w:p>
+    <w:p>
+      <w:pPr>
         <w:pStyle w:val="Titre1"/>
       </w:pPr>
-      <w:r>
-        <w:t xml:space="preserve">Interface pour l’applicatif : </w:t>
+      <w:bookmarkStart w:id="0" w:name="_GoBack"/>
+      <w:bookmarkEnd w:id="0"/>
+      <w:r>
+        <w:lastRenderedPageBreak/>
+        <w:t>Interface utilisateur</w:t>
+      </w:r>
+    </w:p>
+    <w:p>
+      <w:r>
+        <w:t xml:space="preserve">Une interface utilisateur implémentant le protocole TODO devrait posséder les </w:t>
+      </w:r>
+      <w:r>
+        <w:t>méthodes</w:t>
+      </w:r>
+      <w:r>
+        <w:t xml:space="preserve"> suivantes</w:t>
+      </w:r>
+      <w:r>
+        <w:t xml:space="preserve">. </w:t>
       </w:r>
     </w:p>
     <w:p>
@@ -1462,115 +1110,9 @@
           <w:ilvl w:val="0"/>
           <w:numId w:val="14"/>
         </w:numPr>
-        <w:rPr>
-          <w:lang w:val="en-US"/>
-        </w:rPr>
-      </w:pPr>
-      <w:proofErr w:type="spellStart"/>
-      <w:r>
-        <w:rPr>
-          <w:lang w:val="en-US"/>
-        </w:rPr>
-        <w:t>i</w:t>
-      </w:r>
-      <w:r>
-        <w:rPr>
-          <w:lang w:val="en-US"/>
-        </w:rPr>
-        <w:t>nit</w:t>
-      </w:r>
-      <w:proofErr w:type="spellEnd"/>
-      <w:r>
-        <w:rPr>
-          <w:lang w:val="en-US"/>
-        </w:rPr>
-        <w:t xml:space="preserve">(Type, uint8 </w:t>
-      </w:r>
-      <w:proofErr w:type="spellStart"/>
-      <w:r>
-        <w:rPr>
-          <w:lang w:val="en-US"/>
-        </w:rPr>
-        <w:t>addr</w:t>
-      </w:r>
-      <w:proofErr w:type="spellEnd"/>
-      <w:r>
-        <w:rPr>
-          <w:lang w:val="en-US"/>
-        </w:rPr>
-        <w:t xml:space="preserve">, </w:t>
-      </w:r>
-      <w:proofErr w:type="spellStart"/>
-      <w:r>
-        <w:rPr>
-          <w:lang w:val="en-US"/>
-        </w:rPr>
-        <w:t>uint</w:t>
-      </w:r>
-      <w:proofErr w:type="spellEnd"/>
-      <w:r>
-        <w:rPr>
-          <w:lang w:val="en-US"/>
-        </w:rPr>
-        <w:t xml:space="preserve"> CRYPT_KEY) :</w:t>
-      </w:r>
-    </w:p>
-    <w:p>
-      <w:pPr>
-        <w:pStyle w:val="Paragraphedeliste"/>
-        <w:numPr>
-          <w:ilvl w:val="0"/>
-          <w:numId w:val="14"/>
-        </w:numPr>
-      </w:pPr>
-      <w:proofErr w:type="spellStart"/>
-      <w:r>
-        <w:t>a</w:t>
-      </w:r>
-      <w:r>
-        <w:t>ux_</w:t>
-      </w:r>
-      <w:proofErr w:type="gramStart"/>
-      <w:r>
-        <w:t>interrupt</w:t>
-      </w:r>
-      <w:proofErr w:type="spellEnd"/>
-      <w:r>
-        <w:t>(</w:t>
-      </w:r>
-      <w:proofErr w:type="gramEnd"/>
-      <w:r>
-        <w:t xml:space="preserve"> (</w:t>
-      </w:r>
-      <w:proofErr w:type="spellStart"/>
-      <w:r>
-        <w:t>voi</w:t>
-      </w:r>
-      <w:r>
-        <w:t>d</w:t>
-      </w:r>
-      <w:proofErr w:type="spellEnd"/>
-      <w:r>
-        <w:t>*)(</w:t>
-      </w:r>
-      <w:proofErr w:type="spellStart"/>
-      <w:r>
-        <w:t>Func</w:t>
-      </w:r>
-      <w:proofErr w:type="spellEnd"/>
-      <w:r>
-        <w:t>*)(</w:t>
-      </w:r>
-      <w:proofErr w:type="spellStart"/>
-      <w:r>
-        <w:t>void</w:t>
-      </w:r>
-      <w:proofErr w:type="spellEnd"/>
-      <w:r>
-        <w:t>) )</w:t>
-      </w:r>
-      <w:r>
-        <w:t xml:space="preserve"> : </w:t>
+      </w:pPr>
+      <w:r>
+        <w:t xml:space="preserve">Une fonction d’initialisation permettant de configurer l’adresse de l’entité, son type et si on utilise le cryptage ou non. </w:t>
       </w:r>
     </w:p>
     <w:p>
@@ -1584,166 +1126,58 @@
         <w:spacing w:after="48" w:line="240" w:lineRule="auto"/>
         <w:jc w:val="left"/>
         <w:rPr>
-          <w:rFonts w:ascii="Arial" w:eastAsia="Times New Roman" w:hAnsi="Arial" w:cs="Arial"/>
+          <w:rFonts w:eastAsia="Times New Roman" w:cs="Arial"/>
           <w:color w:val="222222"/>
-          <w:sz w:val="20"/>
-          <w:szCs w:val="20"/>
-          <w:lang w:val="en-US" w:eastAsia="fr-FR"/>
+          <w:lang w:eastAsia="fr-FR"/>
         </w:rPr>
       </w:pPr>
-      <w:proofErr w:type="spellStart"/>
       <w:r>
         <w:rPr>
-          <w:rFonts w:ascii="Arial" w:eastAsia="Times New Roman" w:hAnsi="Arial" w:cs="Arial"/>
+          <w:rFonts w:eastAsia="Times New Roman" w:cs="Arial"/>
           <w:color w:val="222222"/>
-          <w:sz w:val="20"/>
-          <w:szCs w:val="20"/>
-          <w:lang w:val="en-US" w:eastAsia="fr-FR"/>
+          <w:lang w:eastAsia="fr-FR"/>
         </w:rPr>
-        <w:t>int</w:t>
-      </w:r>
-      <w:proofErr w:type="spellEnd"/>
+        <w:t xml:space="preserve">Une méthode d’envoi de données, prenant en paramètre les données </w:t>
+      </w:r>
       <w:r>
         <w:rPr>
-          <w:rFonts w:ascii="Arial" w:eastAsia="Times New Roman" w:hAnsi="Arial" w:cs="Arial"/>
+          <w:rFonts w:eastAsia="Times New Roman" w:cs="Arial"/>
           <w:color w:val="222222"/>
-          <w:sz w:val="20"/>
-          <w:szCs w:val="20"/>
-          <w:lang w:val="en-US" w:eastAsia="fr-FR"/>
+          <w:lang w:eastAsia="fr-FR"/>
         </w:rPr>
-        <w:t xml:space="preserve"> send(</w:t>
-      </w:r>
-      <w:proofErr w:type="spellStart"/>
+        <w:t>non cryptées</w:t>
+      </w:r>
       <w:r>
         <w:rPr>
-          <w:rFonts w:ascii="Arial" w:eastAsia="Times New Roman" w:hAnsi="Arial" w:cs="Arial"/>
+          <w:rFonts w:eastAsia="Times New Roman" w:cs="Arial"/>
           <w:color w:val="222222"/>
-          <w:sz w:val="20"/>
-          <w:szCs w:val="20"/>
-          <w:lang w:val="en-US" w:eastAsia="fr-FR"/>
+          <w:lang w:eastAsia="fr-FR"/>
         </w:rPr>
-        <w:t>int</w:t>
-      </w:r>
-      <w:proofErr w:type="spellEnd"/>
+        <w:t xml:space="preserve"> à envoyer, </w:t>
+      </w:r>
       <w:r>
         <w:rPr>
-          <w:rFonts w:ascii="Arial" w:eastAsia="Times New Roman" w:hAnsi="Arial" w:cs="Arial"/>
+          <w:rFonts w:eastAsia="Times New Roman" w:cs="Arial"/>
           <w:color w:val="222222"/>
-          <w:sz w:val="20"/>
-          <w:szCs w:val="20"/>
-          <w:lang w:val="en-US" w:eastAsia="fr-FR"/>
+          <w:lang w:eastAsia="fr-FR"/>
         </w:rPr>
-        <w:t xml:space="preserve"> s, </w:t>
-      </w:r>
-      <w:proofErr w:type="spellStart"/>
+        <w:t xml:space="preserve">et </w:t>
+      </w:r>
       <w:r>
         <w:rPr>
-          <w:rFonts w:ascii="Arial" w:eastAsia="Times New Roman" w:hAnsi="Arial" w:cs="Arial"/>
+          <w:rFonts w:eastAsia="Times New Roman" w:cs="Arial"/>
           <w:color w:val="222222"/>
-          <w:sz w:val="20"/>
-          <w:szCs w:val="20"/>
-          <w:lang w:val="en-US" w:eastAsia="fr-FR"/>
+          <w:lang w:eastAsia="fr-FR"/>
         </w:rPr>
-        <w:t>const</w:t>
-      </w:r>
-      <w:proofErr w:type="spellEnd"/>
+        <w:t>l</w:t>
+      </w:r>
       <w:r>
         <w:rPr>
-          <w:rFonts w:ascii="Arial" w:eastAsia="Times New Roman" w:hAnsi="Arial" w:cs="Arial"/>
+          <w:rFonts w:eastAsia="Times New Roman" w:cs="Arial"/>
           <w:color w:val="222222"/>
-          <w:sz w:val="20"/>
-          <w:szCs w:val="20"/>
-          <w:lang w:val="en-US" w:eastAsia="fr-FR"/>
+          <w:lang w:eastAsia="fr-FR"/>
         </w:rPr>
-        <w:t xml:space="preserve"> void *</w:t>
-      </w:r>
-      <w:proofErr w:type="spellStart"/>
-      <w:r>
-        <w:rPr>
-          <w:rFonts w:ascii="Arial" w:eastAsia="Times New Roman" w:hAnsi="Arial" w:cs="Arial"/>
-          <w:color w:val="222222"/>
-          <w:sz w:val="20"/>
-          <w:szCs w:val="20"/>
-          <w:lang w:val="en-US" w:eastAsia="fr-FR"/>
-        </w:rPr>
-        <w:t>msg</w:t>
-      </w:r>
-      <w:proofErr w:type="spellEnd"/>
-      <w:r>
-        <w:rPr>
-          <w:rFonts w:ascii="Arial" w:eastAsia="Times New Roman" w:hAnsi="Arial" w:cs="Arial"/>
-          <w:color w:val="222222"/>
-          <w:sz w:val="20"/>
-          <w:szCs w:val="20"/>
-          <w:lang w:val="en-US" w:eastAsia="fr-FR"/>
-        </w:rPr>
-        <w:t xml:space="preserve">, </w:t>
-      </w:r>
-      <w:proofErr w:type="spellStart"/>
-      <w:r>
-        <w:rPr>
-          <w:rFonts w:ascii="Arial" w:eastAsia="Times New Roman" w:hAnsi="Arial" w:cs="Arial"/>
-          <w:color w:val="222222"/>
-          <w:sz w:val="20"/>
-          <w:szCs w:val="20"/>
-          <w:lang w:val="en-US" w:eastAsia="fr-FR"/>
-        </w:rPr>
-        <w:t>size_t</w:t>
-      </w:r>
-      <w:proofErr w:type="spellEnd"/>
-      <w:r>
-        <w:rPr>
-          <w:rFonts w:ascii="Arial" w:eastAsia="Times New Roman" w:hAnsi="Arial" w:cs="Arial"/>
-          <w:color w:val="222222"/>
-          <w:sz w:val="20"/>
-          <w:szCs w:val="20"/>
-          <w:lang w:val="en-US" w:eastAsia="fr-FR"/>
-        </w:rPr>
-        <w:t xml:space="preserve"> </w:t>
-      </w:r>
-      <w:proofErr w:type="spellStart"/>
-      <w:r>
-        <w:rPr>
-          <w:rFonts w:ascii="Arial" w:eastAsia="Times New Roman" w:hAnsi="Arial" w:cs="Arial"/>
-          <w:color w:val="222222"/>
-          <w:sz w:val="20"/>
-          <w:szCs w:val="20"/>
-          <w:lang w:val="en-US" w:eastAsia="fr-FR"/>
-        </w:rPr>
-        <w:t>len</w:t>
-      </w:r>
-      <w:proofErr w:type="spellEnd"/>
-      <w:r>
-        <w:rPr>
-          <w:rFonts w:ascii="Arial" w:eastAsia="Times New Roman" w:hAnsi="Arial" w:cs="Arial"/>
-          <w:color w:val="222222"/>
-          <w:sz w:val="20"/>
-          <w:szCs w:val="20"/>
-          <w:lang w:val="en-US" w:eastAsia="fr-FR"/>
-        </w:rPr>
-        <w:t xml:space="preserve">, </w:t>
-      </w:r>
-      <w:proofErr w:type="spellStart"/>
-      <w:r>
-        <w:rPr>
-          <w:rFonts w:ascii="Arial" w:eastAsia="Times New Roman" w:hAnsi="Arial" w:cs="Arial"/>
-          <w:color w:val="222222"/>
-          <w:sz w:val="20"/>
-          <w:szCs w:val="20"/>
-          <w:lang w:val="en-US" w:eastAsia="fr-FR"/>
-        </w:rPr>
-        <w:t>int</w:t>
-      </w:r>
-      <w:proofErr w:type="spellEnd"/>
-      <w:r>
-        <w:rPr>
-          <w:rFonts w:ascii="Arial" w:eastAsia="Times New Roman" w:hAnsi="Arial" w:cs="Arial"/>
-          <w:color w:val="222222"/>
-          <w:sz w:val="20"/>
-          <w:szCs w:val="20"/>
-          <w:lang w:val="en-US" w:eastAsia="fr-FR"/>
-        </w:rPr>
-        <w:t xml:space="preserve"> flags);</w:t>
+        <w:t xml:space="preserve">e nombre d’octets de données. </w:t>
       </w:r>
     </w:p>
     <w:p>
@@ -1757,166 +1191,36 @@
         <w:spacing w:after="48" w:line="240" w:lineRule="auto"/>
         <w:jc w:val="left"/>
         <w:rPr>
-          <w:rFonts w:ascii="Arial" w:eastAsia="Times New Roman" w:hAnsi="Arial" w:cs="Arial"/>
+          <w:rFonts w:eastAsia="Times New Roman" w:cs="Arial"/>
           <w:color w:val="222222"/>
-          <w:sz w:val="20"/>
-          <w:szCs w:val="20"/>
-          <w:lang w:val="en-US" w:eastAsia="fr-FR"/>
+          <w:lang w:eastAsia="fr-FR"/>
         </w:rPr>
       </w:pPr>
+      <w:r>
+        <w:rPr>
+          <w:rFonts w:eastAsia="Times New Roman" w:cs="Arial"/>
+          <w:color w:val="222222"/>
+          <w:lang w:eastAsia="fr-FR"/>
+        </w:rPr>
+        <w:t xml:space="preserve">Une méthode de réception des données, prenant en paramètre un </w:t>
+      </w:r>
       <w:proofErr w:type="spellStart"/>
       <w:r>
         <w:rPr>
-          <w:rFonts w:ascii="Arial" w:eastAsia="Times New Roman" w:hAnsi="Arial" w:cs="Arial"/>
+          <w:rFonts w:eastAsia="Times New Roman" w:cs="Arial"/>
           <w:color w:val="222222"/>
-          <w:sz w:val="20"/>
-          <w:szCs w:val="20"/>
-          <w:lang w:val="en-US" w:eastAsia="fr-FR"/>
+          <w:lang w:eastAsia="fr-FR"/>
         </w:rPr>
-        <w:t>int</w:t>
+        <w:t>buffer</w:t>
       </w:r>
       <w:proofErr w:type="spellEnd"/>
       <w:r>
         <w:rPr>
-          <w:rFonts w:ascii="Arial" w:eastAsia="Times New Roman" w:hAnsi="Arial" w:cs="Arial"/>
+          <w:rFonts w:eastAsia="Times New Roman" w:cs="Arial"/>
           <w:color w:val="222222"/>
-          <w:sz w:val="20"/>
-          <w:szCs w:val="20"/>
-          <w:lang w:val="en-US" w:eastAsia="fr-FR"/>
+          <w:lang w:eastAsia="fr-FR"/>
         </w:rPr>
-        <w:t xml:space="preserve"> </w:t>
-      </w:r>
-      <w:proofErr w:type="spellStart"/>
-      <w:r>
-        <w:rPr>
-          <w:rFonts w:ascii="Arial" w:eastAsia="Times New Roman" w:hAnsi="Arial" w:cs="Arial"/>
-          <w:color w:val="222222"/>
-          <w:sz w:val="20"/>
-          <w:szCs w:val="20"/>
-          <w:lang w:val="en-US" w:eastAsia="fr-FR"/>
-        </w:rPr>
-        <w:t>recv</w:t>
-      </w:r>
-      <w:proofErr w:type="spellEnd"/>
-      <w:r>
-        <w:rPr>
-          <w:rFonts w:ascii="Arial" w:eastAsia="Times New Roman" w:hAnsi="Arial" w:cs="Arial"/>
-          <w:color w:val="222222"/>
-          <w:sz w:val="20"/>
-          <w:szCs w:val="20"/>
-          <w:lang w:val="en-US" w:eastAsia="fr-FR"/>
-        </w:rPr>
-        <w:t>(</w:t>
-      </w:r>
-      <w:proofErr w:type="spellStart"/>
-      <w:r>
-        <w:rPr>
-          <w:rFonts w:ascii="Arial" w:eastAsia="Times New Roman" w:hAnsi="Arial" w:cs="Arial"/>
-          <w:color w:val="222222"/>
-          <w:sz w:val="20"/>
-          <w:szCs w:val="20"/>
-          <w:lang w:val="en-US" w:eastAsia="fr-FR"/>
-        </w:rPr>
-        <w:t>int</w:t>
-      </w:r>
-      <w:proofErr w:type="spellEnd"/>
-      <w:r>
-        <w:rPr>
-          <w:rFonts w:ascii="Arial" w:eastAsia="Times New Roman" w:hAnsi="Arial" w:cs="Arial"/>
-          <w:color w:val="222222"/>
-          <w:sz w:val="20"/>
-          <w:szCs w:val="20"/>
-          <w:lang w:val="en-US" w:eastAsia="fr-FR"/>
-        </w:rPr>
-        <w:t xml:space="preserve"> s, void *</w:t>
-      </w:r>
-      <w:proofErr w:type="spellStart"/>
-      <w:r>
-        <w:rPr>
-          <w:rFonts w:ascii="Arial" w:eastAsia="Times New Roman" w:hAnsi="Arial" w:cs="Arial"/>
-          <w:color w:val="222222"/>
-          <w:sz w:val="20"/>
-          <w:szCs w:val="20"/>
-          <w:lang w:val="en-US" w:eastAsia="fr-FR"/>
-        </w:rPr>
-        <w:t>buf</w:t>
-      </w:r>
-      <w:proofErr w:type="spellEnd"/>
-      <w:r>
-        <w:rPr>
-          <w:rFonts w:ascii="Arial" w:eastAsia="Times New Roman" w:hAnsi="Arial" w:cs="Arial"/>
-          <w:color w:val="222222"/>
-          <w:sz w:val="20"/>
-          <w:szCs w:val="20"/>
-          <w:lang w:val="en-US" w:eastAsia="fr-FR"/>
-        </w:rPr>
-        <w:t xml:space="preserve">, </w:t>
-      </w:r>
-      <w:proofErr w:type="spellStart"/>
-      <w:r>
-        <w:rPr>
-          <w:rFonts w:ascii="Arial" w:eastAsia="Times New Roman" w:hAnsi="Arial" w:cs="Arial"/>
-          <w:color w:val="222222"/>
-          <w:sz w:val="20"/>
-          <w:szCs w:val="20"/>
-          <w:lang w:val="en-US" w:eastAsia="fr-FR"/>
-        </w:rPr>
-        <w:t>int</w:t>
-      </w:r>
-      <w:proofErr w:type="spellEnd"/>
-      <w:r>
-        <w:rPr>
-          <w:rFonts w:ascii="Arial" w:eastAsia="Times New Roman" w:hAnsi="Arial" w:cs="Arial"/>
-          <w:color w:val="222222"/>
-          <w:sz w:val="20"/>
-          <w:szCs w:val="20"/>
-          <w:lang w:val="en-US" w:eastAsia="fr-FR"/>
-        </w:rPr>
-        <w:t xml:space="preserve"> </w:t>
-      </w:r>
-      <w:proofErr w:type="spellStart"/>
-      <w:r>
-        <w:rPr>
-          <w:rFonts w:ascii="Arial" w:eastAsia="Times New Roman" w:hAnsi="Arial" w:cs="Arial"/>
-          <w:color w:val="222222"/>
-          <w:sz w:val="20"/>
-          <w:szCs w:val="20"/>
-          <w:lang w:val="en-US" w:eastAsia="fr-FR"/>
-        </w:rPr>
-        <w:t>len</w:t>
-      </w:r>
-      <w:proofErr w:type="spellEnd"/>
-      <w:r>
-        <w:rPr>
-          <w:rFonts w:ascii="Arial" w:eastAsia="Times New Roman" w:hAnsi="Arial" w:cs="Arial"/>
-          <w:color w:val="222222"/>
-          <w:sz w:val="20"/>
-          <w:szCs w:val="20"/>
-          <w:lang w:val="en-US" w:eastAsia="fr-FR"/>
-        </w:rPr>
-        <w:t xml:space="preserve">, unsigned </w:t>
-      </w:r>
-      <w:proofErr w:type="spellStart"/>
-      <w:r>
-        <w:rPr>
-          <w:rFonts w:ascii="Arial" w:eastAsia="Times New Roman" w:hAnsi="Arial" w:cs="Arial"/>
-          <w:color w:val="222222"/>
-          <w:sz w:val="20"/>
-          <w:szCs w:val="20"/>
-          <w:lang w:val="en-US" w:eastAsia="fr-FR"/>
-        </w:rPr>
-        <w:t>int</w:t>
-      </w:r>
-      <w:proofErr w:type="spellEnd"/>
-      <w:r>
-        <w:rPr>
-          <w:rFonts w:ascii="Arial" w:eastAsia="Times New Roman" w:hAnsi="Arial" w:cs="Arial"/>
-          <w:color w:val="222222"/>
-          <w:sz w:val="20"/>
-          <w:szCs w:val="20"/>
-          <w:lang w:val="en-US" w:eastAsia="fr-FR"/>
-        </w:rPr>
-        <w:t xml:space="preserve"> flags);</w:t>
+        <w:t xml:space="preserve"> de réception et le nombre d’octets de données attendus.</w:t>
       </w:r>
     </w:p>
     <w:p>
@@ -1926,88 +1230,25 @@
           <w:ilvl w:val="0"/>
           <w:numId w:val="14"/>
         </w:numPr>
-        <w:rPr>
-          <w:lang w:val="en-US"/>
-        </w:rPr>
-      </w:pPr>
-      <w:r>
-        <w:rPr>
-          <w:lang w:val="en-US"/>
-        </w:rPr>
-        <w:t>freeze(uint8) : unfreeze(0), freeze( !0 )</w:t>
-      </w:r>
-    </w:p>
-    <w:p>
-      <w:pPr>
-        <w:pStyle w:val="Paragraphedeliste"/>
-        <w:numPr>
-          <w:ilvl w:val="0"/>
-          <w:numId w:val="14"/>
-        </w:numPr>
-        <w:rPr>
-          <w:lang w:val="en-US"/>
-        </w:rPr>
-      </w:pPr>
-      <w:r>
-        <w:rPr>
-          <w:lang w:val="en-US"/>
-        </w:rPr>
-        <w:t>close() :</w:t>
-      </w:r>
-    </w:p>
-    <w:p>
-      <w:pPr>
-        <w:pStyle w:val="Titre1"/>
-      </w:pPr>
-      <w:r>
-        <w:t>Ouverture :</w:t>
-      </w:r>
-    </w:p>
-    <w:p>
-      <w:pPr>
-        <w:pStyle w:val="Titre2"/>
-        <w:numPr>
-          <w:ilvl w:val="0"/>
-          <w:numId w:val="20"/>
-        </w:numPr>
-      </w:pPr>
-      <w:r>
-        <w:t>Gestion dynamique des adresses.</w:t>
-      </w:r>
-    </w:p>
-    <w:p>
-      <w:pPr>
-        <w:pStyle w:val="Paragraphedeliste"/>
-        <w:numPr>
-          <w:ilvl w:val="0"/>
-          <w:numId w:val="21"/>
-        </w:numPr>
-      </w:pPr>
-      <w:r>
-        <w:t>Paquet un bit NO_ADDRES</w:t>
-      </w:r>
-      <w:r>
-        <w:t>S demandera une adresse serveur.</w:t>
+      </w:pPr>
+      <w:r>
+        <w:t>Une m</w:t>
+      </w:r>
+      <w:r>
+        <w:t>é</w:t>
+      </w:r>
+      <w:r>
+        <w:t xml:space="preserve">thode de fermeture, permettant de libérer </w:t>
+      </w:r>
+      <w:r>
+        <w:t>la mémoire allouée lors de l’initialisation.</w:t>
       </w:r>
     </w:p>
     <w:p/>
     <w:p/>
-    <w:p>
-      <w:r>
-        <w:t xml:space="preserve">Commande déjà </w:t>
-      </w:r>
-      <w:proofErr w:type="spellStart"/>
-      <w:r>
-        <w:t>prete</w:t>
-      </w:r>
-      <w:proofErr w:type="spellEnd"/>
-      <w:r>
-        <w:t> ?</w:t>
-      </w:r>
-    </w:p>
     <w:sectPr>
-      <w:headerReference w:type="default" r:id="rId9"/>
-      <w:footerReference w:type="default" r:id="rId10"/>
+      <w:headerReference w:type="default" r:id="rId10"/>
+      <w:footerReference w:type="default" r:id="rId11"/>
       <w:pgSz w:w="11906" w:h="16838"/>
       <w:pgMar w:top="1417" w:right="1417" w:bottom="1417" w:left="1417" w:header="708" w:footer="708" w:gutter="0"/>
       <w:cols w:space="708"/>
@@ -2054,17 +1295,18 @@
       <w:tblLook w:val="04A0" w:firstRow="1" w:lastRow="0" w:firstColumn="1" w:lastColumn="0" w:noHBand="0" w:noVBand="1"/>
     </w:tblPr>
     <w:tblGrid>
-      <w:gridCol w:w="1101"/>
-      <w:gridCol w:w="8187"/>
+      <w:gridCol w:w="675"/>
+      <w:gridCol w:w="8613"/>
     </w:tblGrid>
     <w:tr>
       <w:tc>
         <w:tcPr>
-          <w:tcW w:w="1101" w:type="dxa"/>
+          <w:tcW w:w="675" w:type="dxa"/>
         </w:tcPr>
         <w:p>
           <w:pPr>
             <w:pStyle w:val="Pieddepage"/>
+            <w:ind w:firstLine="142"/>
             <w:rPr>
               <w:szCs w:val="32"/>
             </w:rPr>
@@ -2089,7 +1331,7 @@
               <w:noProof/>
               <w:szCs w:val="32"/>
             </w:rPr>
-            <w:t>2</w:t>
+            <w:t>1</w:t>
           </w:r>
           <w:r>
             <w:rPr>
@@ -2103,39 +1345,34 @@
             </w:rPr>
             <w:t>/</w:t>
           </w:r>
-          <w:r>
-            <w:fldChar w:fldCharType="begin"/>
-          </w:r>
-          <w:r>
-            <w:instrText xml:space="preserve"> NUMPAGES   \* MERGEFORMAT </w:instrText>
-          </w:r>
-          <w:r>
-            <w:fldChar w:fldCharType="separate"/>
-          </w:r>
-          <w:r>
-            <w:rPr>
-              <w:noProof/>
-              <w:szCs w:val="32"/>
-            </w:rPr>
-            <w:t>3</w:t>
-          </w:r>
-          <w:r>
-            <w:rPr>
-              <w:noProof/>
-              <w:szCs w:val="32"/>
-            </w:rPr>
-            <w:fldChar w:fldCharType="end"/>
-          </w:r>
+          <w:fldSimple w:instr=" NUMPAGES   \* MERGEFORMAT ">
+            <w:r>
+              <w:rPr>
+                <w:noProof/>
+                <w:szCs w:val="32"/>
+              </w:rPr>
+              <w:t>3</w:t>
+            </w:r>
+          </w:fldSimple>
         </w:p>
       </w:tc>
       <w:tc>
         <w:tcPr>
-          <w:tcW w:w="8187" w:type="dxa"/>
+          <w:tcW w:w="8613" w:type="dxa"/>
         </w:tcPr>
         <w:p>
           <w:pPr>
             <w:pStyle w:val="Pieddepage"/>
+            <w:ind w:firstLine="4428"/>
           </w:pPr>
+          <w:fldSimple w:instr=" AUTHOR   \* MERGEFORMAT ">
+            <w:r>
+              <w:rPr>
+                <w:noProof/>
+              </w:rPr>
+              <w:t>Guillaume SCHLOTTERBECK et Alex NODET</w:t>
+            </w:r>
+          </w:fldSimple>
         </w:p>
       </w:tc>
     </w:tr>
@@ -2192,8 +1429,8 @@
       <w:tblLook w:val="04A0" w:firstRow="1" w:lastRow="0" w:firstColumn="1" w:lastColumn="0" w:noHBand="0" w:noVBand="1"/>
     </w:tblPr>
     <w:tblGrid>
-      <w:gridCol w:w="8143"/>
-      <w:gridCol w:w="1159"/>
+      <w:gridCol w:w="8053"/>
+      <w:gridCol w:w="1249"/>
     </w:tblGrid>
     <w:tr>
       <w:trPr>
@@ -2213,17 +1450,15 @@
         <w:sdtContent>
           <w:tc>
             <w:tcPr>
-              <w:tcW w:w="7765" w:type="dxa"/>
+              <w:tcW w:w="8053" w:type="dxa"/>
             </w:tcPr>
             <w:p>
               <w:pPr>
                 <w:pStyle w:val="En-tte"/>
+                <w:ind w:firstLine="6237"/>
               </w:pPr>
               <w:r>
-                <w:t>Un protocole Trè</w:t>
-              </w:r>
-              <w:r>
-                <w:t>s Original Doux et Onctueux</w:t>
+                <w:t>Protocole TODO</w:t>
               </w:r>
             </w:p>
           </w:tc>
@@ -2236,9 +1471,8 @@
           <w:placeholder>
             <w:docPart w:val="79FFC63983C3439DB5D9D27BFB905754"/>
           </w:placeholder>
-          <w:showingPlcHdr/>
           <w:dataBinding w:prefixMappings="xmlns:ns0='http://schemas.microsoft.com/office/2006/coverPageProps'" w:xpath="/ns0:CoverPageProperties[1]/ns0:PublishDate[1]" w:storeItemID="{55AF091B-3C7A-41E3-B477-F2FDAA23CFDA}"/>
-          <w:date>
+          <w:date w:fullDate="2013-05-01T00:00:00Z">
             <w:dateFormat w:val="yyyy"/>
             <w:lid w:val="fr-FR"/>
             <w:storeMappedDataAs w:val="dateTime"/>
@@ -2249,14 +1483,15 @@
         <w:sdtContent>
           <w:tc>
             <w:tcPr>
-              <w:tcW w:w="1105" w:type="dxa"/>
+              <w:tcW w:w="1249" w:type="dxa"/>
             </w:tcPr>
             <w:p>
               <w:pPr>
                 <w:pStyle w:val="En-tte"/>
+                <w:ind w:firstLine="0"/>
               </w:pPr>
               <w:r>
-                <w:t>[Année]</w:t>
+                <w:t>2013</w:t>
               </w:r>
             </w:p>
           </w:tc>
@@ -4741,13 +3976,6 @@
     <w:pitch w:val="variable"/>
     <w:sig w:usb0="E1002EFF" w:usb1="C000605B" w:usb2="00000029" w:usb3="00000000" w:csb0="000101FF" w:csb1="00000000"/>
   </w:font>
-  <w:font w:name="Cambria Math">
-    <w:panose1 w:val="02040503050406030204"/>
-    <w:charset w:val="00"/>
-    <w:family w:val="roman"/>
-    <w:pitch w:val="variable"/>
-    <w:sig w:usb0="E00002FF" w:usb1="420024FF" w:usb2="00000000" w:usb3="00000000" w:csb0="0000019F" w:csb1="00000000"/>
-  </w:font>
   <w:font w:name="Arial">
     <w:panose1 w:val="020B0604020202020204"/>
     <w:charset w:val="00"/>
@@ -4773,11 +4001,12 @@
     <w:rsid w:val="00022378"/>
     <w:rsid w:val="000345D7"/>
     <w:rsid w:val="0071578B"/>
+    <w:rsid w:val="00747E45"/>
+    <w:rsid w:val="0089509B"/>
     <w:rsid w:val="009445C7"/>
     <w:rsid w:val="00BB6B06"/>
     <w:rsid w:val="00CA2BB9"/>
     <w:rsid w:val="00D01B2F"/>
-    <w:rsid w:val="00D9714D"/>
     <w:rsid w:val="00DC40AA"/>
     <w:rsid w:val="00E440B1"/>
     <w:rsid w:val="00EE1E20"/>
@@ -5494,11 +4723,30 @@
 </file>
 
 <file path=customXml/item1.xml><?xml version="1.0" encoding="utf-8"?>
+<CoverPageProperties xmlns="http://schemas.microsoft.com/office/2006/coverPageProps">
+  <PublishDate>2013-05-01T00:00:00</PublishDate>
+  <Abstract/>
+  <CompanyAddress/>
+  <CompanyPhone/>
+  <CompanyFax/>
+  <CompanyEmail/>
+</CoverPageProperties>
+</file>
+
+<file path=customXml/item2.xml><?xml version="1.0" encoding="utf-8"?>
 <b:Sources xmlns:b="http://schemas.openxmlformats.org/officeDocument/2006/bibliography" xmlns="http://schemas.openxmlformats.org/officeDocument/2006/bibliography" SelectedStyle="\APA.XSL" StyleName="APA Fifth Edition"/>
 </file>
 
 <file path=customXml/itemProps1.xml><?xml version="1.0" encoding="utf-8"?>
-<ds:datastoreItem xmlns:ds="http://schemas.openxmlformats.org/officeDocument/2006/customXml" ds:itemID="{96145713-8135-4268-9758-F4F2655B77A7}">
+<ds:datastoreItem xmlns:ds="http://schemas.openxmlformats.org/officeDocument/2006/customXml" ds:itemID="{55AF091B-3C7A-41E3-B477-F2FDAA23CFDA}">
+  <ds:schemaRefs>
+    <ds:schemaRef ds:uri="http://schemas.microsoft.com/office/2006/coverPageProps"/>
+  </ds:schemaRefs>
+</ds:datastoreItem>
+</file>
+
+<file path=customXml/itemProps2.xml><?xml version="1.0" encoding="utf-8"?>
+<ds:datastoreItem xmlns:ds="http://schemas.openxmlformats.org/officeDocument/2006/customXml" ds:itemID="{60E11F05-BBB9-4F14-A975-6C6EDF88E3A0}">
   <ds:schemaRefs>
     <ds:schemaRef ds:uri="http://schemas.openxmlformats.org/officeDocument/2006/bibliography"/>
   </ds:schemaRefs>

</xml_diff>

<commit_message>
Publication du CdC Protocole
</commit_message>
<xml_diff>
--- a/CdC - Protocole TODO.docx
+++ b/CdC - Protocole TODO.docx
@@ -237,8 +237,13 @@
         <w:t xml:space="preserve"> I²C</w:t>
       </w:r>
       <w:r>
-        <w:t xml:space="preserve"> telle que l’adresse de broadcast</w:t>
-      </w:r>
+        <w:t xml:space="preserve"> telle que l’adresse de </w:t>
+      </w:r>
+      <w:proofErr w:type="spellStart"/>
+      <w:r>
+        <w:t>broadcast</w:t>
+      </w:r>
+      <w:proofErr w:type="spellEnd"/>
       <w:r>
         <w:t>.</w:t>
       </w:r>
@@ -552,8 +557,17 @@
                 <w:i/>
                 <w:sz w:val="20"/>
               </w:rPr>
-              <w:t>Not Used</w:t>
+              <w:t xml:space="preserve">Not </w:t>
             </w:r>
+            <w:proofErr w:type="spellStart"/>
+            <w:r>
+              <w:rPr>
+                <w:i/>
+                <w:sz w:val="20"/>
+              </w:rPr>
+              <w:t>Used</w:t>
+            </w:r>
+            <w:proofErr w:type="spellEnd"/>
           </w:p>
         </w:tc>
       </w:tr>
@@ -657,8 +671,17 @@
                 <w:i/>
                 <w:sz w:val="20"/>
               </w:rPr>
-              <w:t>Not Used</w:t>
+              <w:t xml:space="preserve">Not </w:t>
             </w:r>
+            <w:proofErr w:type="spellStart"/>
+            <w:r>
+              <w:rPr>
+                <w:i/>
+                <w:sz w:val="20"/>
+              </w:rPr>
+              <w:t>Used</w:t>
+            </w:r>
+            <w:proofErr w:type="spellEnd"/>
           </w:p>
         </w:tc>
       </w:tr>
@@ -700,8 +723,17 @@
                 <w:i/>
                 <w:sz w:val="20"/>
               </w:rPr>
-              <w:t>Not Used</w:t>
+              <w:t xml:space="preserve">Not </w:t>
             </w:r>
+            <w:proofErr w:type="spellStart"/>
+            <w:r>
+              <w:rPr>
+                <w:i/>
+                <w:sz w:val="20"/>
+              </w:rPr>
+              <w:t>Used</w:t>
+            </w:r>
+            <w:proofErr w:type="spellEnd"/>
           </w:p>
         </w:tc>
       </w:tr>
@@ -1191,7 +1223,25 @@
           <w:color w:val="222222"/>
           <w:lang w:eastAsia="fr-FR"/>
         </w:rPr>
-        <w:t>Une méthode de réception des données, prenant en paramètre un buffer de réception et le nombre d’octets de données attendus.</w:t>
+        <w:t xml:space="preserve">Une méthode de réception des données, prenant en paramètre un </w:t>
+      </w:r>
+      <w:proofErr w:type="spellStart"/>
+      <w:r>
+        <w:rPr>
+          <w:rFonts w:eastAsia="Times New Roman" w:cs="Arial"/>
+          <w:color w:val="222222"/>
+          <w:lang w:eastAsia="fr-FR"/>
+        </w:rPr>
+        <w:t>buffer</w:t>
+      </w:r>
+      <w:proofErr w:type="spellEnd"/>
+      <w:r>
+        <w:rPr>
+          <w:rFonts w:eastAsia="Times New Roman" w:cs="Arial"/>
+          <w:color w:val="222222"/>
+          <w:lang w:eastAsia="fr-FR"/>
+        </w:rPr>
+        <w:t xml:space="preserve"> de réception et le nombre d’octets de données attendus.</w:t>
       </w:r>
     </w:p>
     <w:p>
@@ -1363,7 +1413,7 @@
             <w:rPr>
               <w:noProof/>
             </w:rPr>
-            <w:t>Guillaume SCHLOTTERBECK et Alex NODET</w:t>
+            <w:t>Guillaume SCHLOTTERBECK;Alex NODET</w:t>
           </w:r>
           <w:r>
             <w:rPr>
@@ -1488,6 +1538,9 @@
                 <w:pStyle w:val="En-tte"/>
                 <w:ind w:firstLine="0"/>
               </w:pPr>
+              <w:r>
+                <w:t xml:space="preserve">Mai </w:t>
+              </w:r>
               <w:r>
                 <w:t>2013</w:t>
               </w:r>
@@ -3999,7 +4052,7 @@
     <w:rsidRoot w:val="00F11BE8"/>
     <w:rsid w:val="00022378"/>
     <w:rsid w:val="000345D7"/>
-    <w:rsid w:val="0068408B"/>
+    <w:rsid w:val="00626FC5"/>
     <w:rsid w:val="0071578B"/>
     <w:rsid w:val="00747E45"/>
     <w:rsid w:val="0089509B"/>
@@ -4746,7 +4799,7 @@
 </file>
 
 <file path=customXml/itemProps2.xml><?xml version="1.0" encoding="utf-8"?>
-<ds:datastoreItem xmlns:ds="http://schemas.openxmlformats.org/officeDocument/2006/customXml" ds:itemID="{580E7256-20BF-4549-A057-E62A93F71DCA}">
+<ds:datastoreItem xmlns:ds="http://schemas.openxmlformats.org/officeDocument/2006/customXml" ds:itemID="{85F6F873-C0DD-4452-A298-FAE1F72520C1}">
   <ds:schemaRefs>
     <ds:schemaRef ds:uri="http://schemas.openxmlformats.org/officeDocument/2006/bibliography"/>
   </ds:schemaRefs>

</xml_diff>

<commit_message>
Ajout de Documentation MAJ des CdC Protocole et Terminal
</commit_message>
<xml_diff>
--- a/CdC - Protocole TODO.docx
+++ b/CdC - Protocole TODO.docx
@@ -128,12 +128,7 @@
         </w:numPr>
       </w:pPr>
       <w:r>
-        <w:t>Ce protoc</w:t>
-      </w:r>
-      <w:bookmarkStart w:id="0" w:name="_GoBack"/>
-      <w:bookmarkEnd w:id="0"/>
-      <w:r>
-        <w:t>ole fonctionne en mode n</w:t>
+        <w:t>Ce protocole fonctionne en mode n</w:t>
       </w:r>
       <w:r>
         <w:t>on connecté</w:t>
@@ -950,10 +945,10 @@
         <w:t xml:space="preserve"> </w:t>
       </w:r>
       <w:r>
-        <w:t>c</w:t>
-      </w:r>
-      <w:r>
-        <w:t xml:space="preserve">ryptage des données </w:t>
+        <w:t>chiffrement</w:t>
+      </w:r>
+      <w:r>
+        <w:t xml:space="preserve"> des données </w:t>
       </w:r>
       <w:r>
         <w:t>dés</w:t>
@@ -980,10 +975,13 @@
         <w:t xml:space="preserve"> </w:t>
       </w:r>
       <w:r>
-        <w:t>c</w:t>
-      </w:r>
-      <w:r>
-        <w:t xml:space="preserve">ryptage des données </w:t>
+        <w:t>chiffrement</w:t>
+      </w:r>
+      <w:r>
+        <w:t xml:space="preserve"> </w:t>
+      </w:r>
+      <w:r>
+        <w:t xml:space="preserve">des données </w:t>
       </w:r>
       <w:r>
         <w:t>activé</w:t>
@@ -1208,7 +1206,7 @@
         <w:t xml:space="preserve"> suivantes</w:t>
       </w:r>
       <w:r>
-        <w:t xml:space="preserve">. </w:t>
+        <w:t> :</w:t>
       </w:r>
     </w:p>
     <w:p>
@@ -1220,7 +1218,13 @@
         </w:numPr>
       </w:pPr>
       <w:r>
-        <w:t xml:space="preserve">Une fonction d’initialisation permettant de configurer l’adresse de l’entité, son type et si on utilise le cryptage ou non. </w:t>
+        <w:t xml:space="preserve">Une fonction d’initialisation permettant de configurer l’adresse de l’entité, son type et si on utilise le </w:t>
+      </w:r>
+      <w:r>
+        <w:t>chiffrement des données</w:t>
+      </w:r>
+      <w:r>
+        <w:t xml:space="preserve"> ou non. </w:t>
       </w:r>
     </w:p>
     <w:p>
@@ -1253,7 +1257,15 @@
           <w:color w:val="222222"/>
           <w:lang w:eastAsia="fr-FR"/>
         </w:rPr>
-        <w:t>non cryptées</w:t>
+        <w:t xml:space="preserve">non </w:t>
+      </w:r>
+      <w:r>
+        <w:rPr>
+          <w:rFonts w:eastAsia="Times New Roman" w:cs="Arial"/>
+          <w:color w:val="222222"/>
+          <w:lang w:eastAsia="fr-FR"/>
+        </w:rPr>
+        <w:t>chiffrées</w:t>
       </w:r>
       <w:r>
         <w:rPr>
@@ -1286,6 +1298,14 @@
           <w:lang w:eastAsia="fr-FR"/>
         </w:rPr>
         <w:t xml:space="preserve">e nombre d’octets de données. </w:t>
+      </w:r>
+      <w:r>
+        <w:rPr>
+          <w:rFonts w:eastAsia="Times New Roman" w:cs="Arial"/>
+          <w:color w:val="222222"/>
+          <w:lang w:eastAsia="fr-FR"/>
+        </w:rPr>
+        <w:t>Cette méthode chiffrera les données avant envoi si le chiffrement des données est actif.</w:t>
       </w:r>
     </w:p>
     <w:p>
@@ -1312,16 +1332,14 @@
         </w:rPr>
         <w:t xml:space="preserve">Une méthode de réception des données, prenant en paramètre un </w:t>
       </w:r>
-      <w:proofErr w:type="spellStart"/>
       <w:r>
         <w:rPr>
           <w:rFonts w:eastAsia="Times New Roman" w:cs="Arial"/>
           <w:color w:val="222222"/>
           <w:lang w:eastAsia="fr-FR"/>
         </w:rPr>
-        <w:t>buffer</w:t>
-      </w:r>
-      <w:proofErr w:type="spellEnd"/>
+        <w:t>tampon</w:t>
+      </w:r>
       <w:r>
         <w:rPr>
           <w:rFonts w:eastAsia="Times New Roman" w:cs="Arial"/>
@@ -1329,6 +1347,24 @@
           <w:lang w:eastAsia="fr-FR"/>
         </w:rPr>
         <w:t xml:space="preserve"> de réception et le nombre d’octets de données attendus.</w:t>
+      </w:r>
+      <w:r>
+        <w:rPr>
+          <w:rFonts w:eastAsia="Times New Roman" w:cs="Arial"/>
+          <w:color w:val="222222"/>
+          <w:lang w:eastAsia="fr-FR"/>
+        </w:rPr>
+        <w:t xml:space="preserve"> Cette méthode déchiffrera les données si le bit CR est positionné avant de les placer dans le tampon</w:t>
+      </w:r>
+      <w:bookmarkStart w:id="0" w:name="_GoBack"/>
+      <w:bookmarkEnd w:id="0"/>
+      <w:r>
+        <w:rPr>
+          <w:rFonts w:eastAsia="Times New Roman" w:cs="Arial"/>
+          <w:color w:val="222222"/>
+          <w:lang w:eastAsia="fr-FR"/>
+        </w:rPr>
+        <w:t xml:space="preserve"> de réception.</w:t>
       </w:r>
     </w:p>
     <w:p>
@@ -1453,29 +1489,15 @@
             </w:rPr>
             <w:t>/</w:t>
           </w:r>
-          <w:r>
-            <w:fldChar w:fldCharType="begin"/>
-          </w:r>
-          <w:r>
-            <w:instrText xml:space="preserve"> NUMPAGES   \* MERGEFORMAT </w:instrText>
-          </w:r>
-          <w:r>
-            <w:fldChar w:fldCharType="separate"/>
-          </w:r>
-          <w:r>
-            <w:rPr>
-              <w:noProof/>
-              <w:szCs w:val="32"/>
-            </w:rPr>
-            <w:t>3</w:t>
-          </w:r>
-          <w:r>
-            <w:rPr>
-              <w:noProof/>
-              <w:szCs w:val="32"/>
-            </w:rPr>
-            <w:fldChar w:fldCharType="end"/>
-          </w:r>
+          <w:fldSimple w:instr=" NUMPAGES   \* MERGEFORMAT ">
+            <w:r>
+              <w:rPr>
+                <w:noProof/>
+                <w:szCs w:val="32"/>
+              </w:rPr>
+              <w:t>3</w:t>
+            </w:r>
+          </w:fldSimple>
         </w:p>
       </w:tc>
       <w:tc>
@@ -4037,9 +4059,8 @@
     <w:panose1 w:val="020B0604030504040204"/>
     <w:charset w:val="00"/>
     <w:family w:val="swiss"/>
-    <w:notTrueType/>
     <w:pitch w:val="variable"/>
-    <w:sig w:usb0="00000003" w:usb1="00000000" w:usb2="00000000" w:usb3="00000000" w:csb0="00000001" w:csb1="00000000"/>
+    <w:sig w:usb0="E1002EFF" w:usb1="C000605B" w:usb2="00000029" w:usb3="00000000" w:csb0="000101FF" w:csb1="00000000"/>
   </w:font>
   <w:font w:name="Arial">
     <w:panose1 w:val="020B0604020202020204"/>
@@ -4066,6 +4087,7 @@
     <w:rsid w:val="00022378"/>
     <w:rsid w:val="000345D7"/>
     <w:rsid w:val="0008080F"/>
+    <w:rsid w:val="00203E53"/>
     <w:rsid w:val="005E1F58"/>
     <w:rsid w:val="0071578B"/>
     <w:rsid w:val="00747E45"/>
@@ -4814,7 +4836,7 @@
 </file>
 
 <file path=customXml/itemProps2.xml><?xml version="1.0" encoding="utf-8"?>
-<ds:datastoreItem xmlns:ds="http://schemas.openxmlformats.org/officeDocument/2006/customXml" ds:itemID="{6770494B-FBAD-4E74-BA21-3C9D170FB417}">
+<ds:datastoreItem xmlns:ds="http://schemas.openxmlformats.org/officeDocument/2006/customXml" ds:itemID="{52E258F3-303E-4AAC-AEF1-1D3E7145037C}">
   <ds:schemaRefs>
     <ds:schemaRef ds:uri="http://schemas.openxmlformats.org/officeDocument/2006/bibliography"/>
   </ds:schemaRefs>

</xml_diff>

<commit_message>
MAJ Protocole + publication
</commit_message>
<xml_diff>
--- a/CdC - Protocole TODO.docx
+++ b/CdC - Protocole TODO.docx
@@ -1088,49 +1088,45 @@
     </w:p>
     <w:p>
       <w:r>
-        <w:t xml:space="preserve">Cependant </w:t>
-      </w:r>
-      <w:r>
-        <w:t xml:space="preserve">il reste possible pour un maitre n’utilisant pas le protocole TODO d’être récepteur et de se connecter à un esclave </w:t>
-      </w:r>
-      <w:r>
-        <w:t>utilisant le protocole</w:t>
-      </w:r>
-      <w:r>
-        <w:t>. L</w:t>
-      </w:r>
-      <w:r>
-        <w:t>’esclave</w:t>
+        <w:t xml:space="preserve">Si </w:t>
+      </w:r>
+      <w:r>
+        <w:t xml:space="preserve">un échange </w:t>
+      </w:r>
+      <w:r>
+        <w:t>entre un maitre récepteur et un esclave émetteur</w:t>
+      </w:r>
+      <w:r>
+        <w:t xml:space="preserve"> a lieu, l’esclave</w:t>
       </w:r>
       <w:r>
         <w:t xml:space="preserve"> </w:t>
       </w:r>
       <w:r>
-        <w:t xml:space="preserve">ainsi </w:t>
-      </w:r>
-      <w:r>
-        <w:t>émetteur</w:t>
-      </w:r>
-      <w:r>
-        <w:t xml:space="preserve"> n’a pas le contrôle de la transmission. </w:t>
-      </w:r>
-      <w:r>
-        <w:t>I</w:t>
-      </w:r>
-      <w:r>
-        <w:t xml:space="preserve">l faudra donc </w:t>
-      </w:r>
-      <w:r>
-        <w:t>qu’il</w:t>
-      </w:r>
-      <w:r>
-        <w:t xml:space="preserve"> réponde au maître </w:t>
+        <w:t xml:space="preserve">devra </w:t>
+      </w:r>
+      <w:r>
+        <w:t>répond</w:t>
+      </w:r>
+      <w:r>
+        <w:t>r</w:t>
+      </w:r>
+      <w:r>
+        <w:t xml:space="preserve">e au maître </w:t>
       </w:r>
       <w:r>
         <w:t xml:space="preserve">récepteur </w:t>
       </w:r>
       <w:r>
-        <w:t xml:space="preserve">jusqu’à ce que ce dernier termine la transmission. Le protocole TODO impose donc à l’esclave </w:t>
+        <w:t xml:space="preserve">jusqu’à ce que ce dernier </w:t>
+      </w:r>
+      <w:r>
+        <w:t>mette fin à la transmission</w:t>
+      </w:r>
+      <w:bookmarkStart w:id="0" w:name="_GoBack"/>
+      <w:bookmarkEnd w:id="0"/>
+      <w:r>
+        <w:t xml:space="preserve">. Le protocole TODO impose donc à l’esclave </w:t>
       </w:r>
       <w:r>
         <w:t xml:space="preserve">émetteur </w:t>
@@ -1155,9 +1151,6 @@
       </w:r>
       <w:r>
         <w:t xml:space="preserve"> DATA contenus dans ces paquets de réponse.</w:t>
-      </w:r>
-      <w:r>
-        <w:t xml:space="preserve"> /*REFORMULER*/</w:t>
       </w:r>
     </w:p>
     <w:p>
@@ -1368,8 +1361,6 @@
       <w:r>
         <w:t>la mémoire allouée lors de l’initialisation.</w:t>
       </w:r>
-      <w:bookmarkStart w:id="0" w:name="_GoBack"/>
-      <w:bookmarkEnd w:id="0"/>
     </w:p>
     <w:sectPr>
       <w:headerReference w:type="default" r:id="rId10"/>
@@ -1456,7 +1447,7 @@
               <w:noProof/>
               <w:szCs w:val="32"/>
             </w:rPr>
-            <w:t>3</w:t>
+            <w:t>2</w:t>
           </w:r>
           <w:r>
             <w:rPr>
@@ -1470,29 +1461,15 @@
             </w:rPr>
             <w:t>/</w:t>
           </w:r>
-          <w:r>
-            <w:fldChar w:fldCharType="begin"/>
-          </w:r>
-          <w:r>
-            <w:instrText xml:space="preserve"> NUMPAGES   \* MERGEFORMAT </w:instrText>
-          </w:r>
-          <w:r>
-            <w:fldChar w:fldCharType="separate"/>
-          </w:r>
-          <w:r>
-            <w:rPr>
-              <w:noProof/>
-              <w:szCs w:val="32"/>
-            </w:rPr>
-            <w:t>3</w:t>
-          </w:r>
-          <w:r>
-            <w:rPr>
-              <w:noProof/>
-              <w:szCs w:val="32"/>
-            </w:rPr>
-            <w:fldChar w:fldCharType="end"/>
-          </w:r>
+          <w:fldSimple w:instr=" NUMPAGES   \* MERGEFORMAT ">
+            <w:r>
+              <w:rPr>
+                <w:noProof/>
+                <w:szCs w:val="32"/>
+              </w:rPr>
+              <w:t>3</w:t>
+            </w:r>
+          </w:fldSimple>
         </w:p>
       </w:tc>
       <w:tc>
@@ -4088,6 +4065,7 @@
     <w:rsid w:val="0071578B"/>
     <w:rsid w:val="00747E45"/>
     <w:rsid w:val="0089509B"/>
+    <w:rsid w:val="009028C5"/>
     <w:rsid w:val="009445C7"/>
     <w:rsid w:val="00A73962"/>
     <w:rsid w:val="00BB6B06"/>
@@ -4833,7 +4811,7 @@
 </file>
 
 <file path=customXml/itemProps2.xml><?xml version="1.0" encoding="utf-8"?>
-<ds:datastoreItem xmlns:ds="http://schemas.openxmlformats.org/officeDocument/2006/customXml" ds:itemID="{031DBDC6-8052-4B9B-96E7-E739D77F100B}">
+<ds:datastoreItem xmlns:ds="http://schemas.openxmlformats.org/officeDocument/2006/customXml" ds:itemID="{F46DC7C6-C9D1-4CE8-A83F-9D39EC5A09B2}">
   <ds:schemaRefs>
     <ds:schemaRef ds:uri="http://schemas.openxmlformats.org/officeDocument/2006/bibliography"/>
   </ds:schemaRefs>

</xml_diff>

<commit_message>
ajout de la spec I²C
</commit_message>
<xml_diff>
--- a/CdC - Protocole TODO.docx
+++ b/CdC - Protocole TODO.docx
@@ -4064,8 +4064,8 @@
     <w:rsid w:val="005E1F58"/>
     <w:rsid w:val="0071578B"/>
     <w:rsid w:val="00747E45"/>
+    <w:rsid w:val="00773426"/>
     <w:rsid w:val="0089509B"/>
-    <w:rsid w:val="009028C5"/>
     <w:rsid w:val="009445C7"/>
     <w:rsid w:val="00A73962"/>
     <w:rsid w:val="00BB6B06"/>
@@ -4811,7 +4811,7 @@
 </file>
 
 <file path=customXml/itemProps2.xml><?xml version="1.0" encoding="utf-8"?>
-<ds:datastoreItem xmlns:ds="http://schemas.openxmlformats.org/officeDocument/2006/customXml" ds:itemID="{F46DC7C6-C9D1-4CE8-A83F-9D39EC5A09B2}">
+<ds:datastoreItem xmlns:ds="http://schemas.openxmlformats.org/officeDocument/2006/customXml" ds:itemID="{F2D4EF15-4A30-4146-940F-C523EE2E493C}">
   <ds:schemaRefs>
     <ds:schemaRef ds:uri="http://schemas.openxmlformats.org/officeDocument/2006/bibliography"/>
   </ds:schemaRefs>

</xml_diff>

<commit_message>
maj protocole TODO et prototypage
</commit_message>
<xml_diff>
--- a/CdC - Protocole TODO.docx
+++ b/CdC - Protocole TODO.docx
@@ -78,12 +78,7 @@
     </w:p>
     <w:p>
       <w:r>
-        <w:t>La technologie I²C ne permet pas à un destinataire de savoir quel composant I</w:t>
-      </w:r>
-      <w:bookmarkStart w:id="0" w:name="_GoBack"/>
-      <w:bookmarkEnd w:id="0"/>
-      <w:r>
-        <w:t>²C lui parle. Or une relation client-serveur impose la présence de réponse à certaines requêtes. Il a donc fallu créer une structure de communication : le paquet TODO.</w:t>
+        <w:t>La technologie I²C ne permet pas à un destinataire de savoir quel composant I²C lui parle. Or une relation client-serveur impose la présence de réponse à certaines requêtes. Il a donc fallu créer une structure de communication : le paquet TODO.</w:t>
       </w:r>
     </w:p>
     <w:p>
@@ -540,27 +535,10 @@
             <w:pPr>
               <w:ind w:firstLine="0"/>
               <w:jc w:val="center"/>
-              <w:rPr>
-                <w:i/>
-                <w:sz w:val="18"/>
-              </w:rPr>
             </w:pPr>
             <w:r>
-              <w:rPr>
-                <w:i/>
-                <w:sz w:val="20"/>
-              </w:rPr>
-              <w:t xml:space="preserve">Not </w:t>
+              <w:t>CR</w:t>
             </w:r>
-            <w:proofErr w:type="spellStart"/>
-            <w:r>
-              <w:rPr>
-                <w:i/>
-                <w:sz w:val="20"/>
-              </w:rPr>
-              <w:t>Used</w:t>
-            </w:r>
-            <w:proofErr w:type="spellEnd"/>
           </w:p>
         </w:tc>
       </w:tr>
@@ -617,84 +595,6 @@
             </w:pPr>
             <w:r>
               <w:t>3</w:t>
-            </w:r>
-          </w:p>
-        </w:tc>
-        <w:tc>
-          <w:tcPr>
-            <w:tcW w:w="2071" w:type="dxa"/>
-            <w:gridSpan w:val="2"/>
-          </w:tcPr>
-          <w:p>
-            <w:pPr>
-              <w:ind w:firstLine="0"/>
-              <w:jc w:val="center"/>
-            </w:pPr>
-            <w:r>
-              <w:t>TY</w:t>
-            </w:r>
-          </w:p>
-        </w:tc>
-        <w:tc>
-          <w:tcPr>
-            <w:tcW w:w="1035" w:type="dxa"/>
-          </w:tcPr>
-          <w:p>
-            <w:pPr>
-              <w:ind w:firstLine="0"/>
-              <w:jc w:val="center"/>
-            </w:pPr>
-            <w:r>
-              <w:t>CR</w:t>
-            </w:r>
-          </w:p>
-        </w:tc>
-        <w:tc>
-          <w:tcPr>
-            <w:tcW w:w="5186" w:type="dxa"/>
-            <w:gridSpan w:val="5"/>
-          </w:tcPr>
-          <w:p>
-            <w:pPr>
-              <w:ind w:firstLine="0"/>
-              <w:jc w:val="center"/>
-            </w:pPr>
-            <w:r>
-              <w:rPr>
-                <w:i/>
-                <w:sz w:val="20"/>
-              </w:rPr>
-              <w:t xml:space="preserve">Not </w:t>
-            </w:r>
-            <w:proofErr w:type="spellStart"/>
-            <w:r>
-              <w:rPr>
-                <w:i/>
-                <w:sz w:val="20"/>
-              </w:rPr>
-              <w:t>Used</w:t>
-            </w:r>
-            <w:proofErr w:type="spellEnd"/>
-          </w:p>
-        </w:tc>
-      </w:tr>
-      <w:tr>
-        <w:tc>
-          <w:tcPr>
-            <w:tcW w:w="996" w:type="dxa"/>
-            <w:tcBorders>
-              <w:top w:val="dotDash" w:sz="4" w:space="0" w:color="auto"/>
-              <w:left w:val="nil"/>
-              <w:bottom w:val="dotDash" w:sz="4" w:space="0" w:color="auto"/>
-            </w:tcBorders>
-          </w:tcPr>
-          <w:p>
-            <w:pPr>
-              <w:ind w:firstLine="0"/>
-              <w:jc w:val="center"/>
-            </w:pPr>
-            <w:r>
-              <w:t>4</w:t>
             </w:r>
           </w:p>
         </w:tc>
@@ -770,6 +670,8 @@
             <w:r>
               <w:t>DATA</w:t>
             </w:r>
+            <w:bookmarkStart w:id="0" w:name="_GoBack"/>
+            <w:bookmarkEnd w:id="0"/>
           </w:p>
         </w:tc>
       </w:tr>
@@ -804,108 +706,6 @@
       </w:r>
       <w:r>
         <w:t>d’octets de données</w:t>
-      </w:r>
-    </w:p>
-    <w:p>
-      <w:pPr>
-        <w:pStyle w:val="Paragraphedeliste"/>
-        <w:numPr>
-          <w:ilvl w:val="0"/>
-          <w:numId w:val="12"/>
-        </w:numPr>
-      </w:pPr>
-      <w:r>
-        <w:t>TY </w:t>
-      </w:r>
-      <w:r>
-        <w:t>: défini le type de l’entité</w:t>
-      </w:r>
-    </w:p>
-    <w:p>
-      <w:pPr>
-        <w:pStyle w:val="Paragraphedeliste"/>
-        <w:numPr>
-          <w:ilvl w:val="1"/>
-          <w:numId w:val="12"/>
-        </w:numPr>
-      </w:pPr>
-      <w:r>
-        <w:t>00</w:t>
-      </w:r>
-      <w:r>
-        <w:t>b,</w:t>
-      </w:r>
-      <w:r>
-        <w:t xml:space="preserve"> </w:t>
-      </w:r>
-      <w:r>
-        <w:t>client</w:t>
-      </w:r>
-    </w:p>
-    <w:p>
-      <w:pPr>
-        <w:pStyle w:val="Paragraphedeliste"/>
-        <w:numPr>
-          <w:ilvl w:val="1"/>
-          <w:numId w:val="12"/>
-        </w:numPr>
-      </w:pPr>
-      <w:r>
-        <w:t>01</w:t>
-      </w:r>
-      <w:r>
-        <w:t>b,</w:t>
-      </w:r>
-      <w:r>
-        <w:t xml:space="preserve"> </w:t>
-      </w:r>
-      <w:r>
-        <w:t>serveur</w:t>
-      </w:r>
-    </w:p>
-    <w:p>
-      <w:pPr>
-        <w:pStyle w:val="Paragraphedeliste"/>
-        <w:numPr>
-          <w:ilvl w:val="1"/>
-          <w:numId w:val="12"/>
-        </w:numPr>
-      </w:pPr>
-      <w:r>
-        <w:t>10</w:t>
-      </w:r>
-      <w:r>
-        <w:t>b,</w:t>
-      </w:r>
-      <w:r>
-        <w:t xml:space="preserve"> </w:t>
-      </w:r>
-      <w:r>
-        <w:t>autre</w:t>
-      </w:r>
-    </w:p>
-    <w:p>
-      <w:pPr>
-        <w:pStyle w:val="Paragraphedeliste"/>
-        <w:numPr>
-          <w:ilvl w:val="1"/>
-          <w:numId w:val="12"/>
-        </w:numPr>
-      </w:pPr>
-      <w:r>
-        <w:t>11</w:t>
-      </w:r>
-      <w:r>
-        <w:t>b,</w:t>
-      </w:r>
-      <w:r>
-        <w:t xml:space="preserve"> </w:t>
-      </w:r>
-      <w:r>
-        <w:t>a</w:t>
-      </w:r>
-      <w:r>
-        <w:t>utre</w:t>
       </w:r>
     </w:p>
     <w:p>
@@ -1181,6 +981,14 @@
     </w:p>
     <w:p>
       <w:r>
+        <w:t xml:space="preserve">Les bits non utilisés ne doivent pas être pris en compte lors d’une lecture du paquet. Cependant, ils doivent être mis à 0 lors de la création </w:t>
+      </w:r>
+      <w:r>
+        <w:t>de celui-ci.</w:t>
+      </w:r>
+    </w:p>
+    <w:p>
+      <w:r>
         <w:t xml:space="preserve">Une interface utilisateur implémentant le protocole TODO devrait posséder les </w:t>
       </w:r>
       <w:r>
@@ -1202,7 +1010,16 @@
         </w:numPr>
       </w:pPr>
       <w:r>
-        <w:t xml:space="preserve">Une fonction d’initialisation permettant de configurer l’adresse de l’entité, son type et si on utilise le </w:t>
+        <w:t>Une fonction d’initialisation permettant de configurer l’adresse de l’entité,</w:t>
+      </w:r>
+      <w:r>
+        <w:t xml:space="preserve"> et</w:t>
+      </w:r>
+      <w:r>
+        <w:t xml:space="preserve"> </w:t>
+      </w:r>
+      <w:r>
+        <w:t xml:space="preserve">l’utilisation du </w:t>
       </w:r>
       <w:r>
         <w:t>chiffrement des données</w:t>
@@ -1447,7 +1264,7 @@
               <w:noProof/>
               <w:szCs w:val="32"/>
             </w:rPr>
-            <w:t>2</w:t>
+            <w:t>3</w:t>
           </w:r>
           <w:r>
             <w:rPr>
@@ -4083,7 +3900,9 @@
     <w:rsid w:val="0089509B"/>
     <w:rsid w:val="009445C7"/>
     <w:rsid w:val="00A73962"/>
+    <w:rsid w:val="00AA1388"/>
     <w:rsid w:val="00BB6B06"/>
+    <w:rsid w:val="00C70BC6"/>
     <w:rsid w:val="00CA2BB9"/>
     <w:rsid w:val="00D01B2F"/>
     <w:rsid w:val="00DC40AA"/>
@@ -4826,7 +4645,7 @@
 </file>
 
 <file path=customXml/itemProps2.xml><?xml version="1.0" encoding="utf-8"?>
-<ds:datastoreItem xmlns:ds="http://schemas.openxmlformats.org/officeDocument/2006/customXml" ds:itemID="{77915633-B460-4007-B85A-B0C1CAAB8622}">
+<ds:datastoreItem xmlns:ds="http://schemas.openxmlformats.org/officeDocument/2006/customXml" ds:itemID="{9218661F-EF28-4B59-A66C-F24CBB2FF913}">
   <ds:schemaRefs>
     <ds:schemaRef ds:uri="http://schemas.openxmlformats.org/officeDocument/2006/bibliography"/>
   </ds:schemaRefs>

</xml_diff>

<commit_message>
Publication des CdC Protocole et Terminal
</commit_message>
<xml_diff>
--- a/CdC - Protocole TODO.docx
+++ b/CdC - Protocole TODO.docx
@@ -6,6 +6,8 @@
       <w:pPr>
         <w:pStyle w:val="Titre"/>
       </w:pPr>
+      <w:bookmarkStart w:id="0" w:name="_GoBack"/>
+      <w:bookmarkEnd w:id="0"/>
       <w:r>
         <w:t>Le p</w:t>
       </w:r>
@@ -670,8 +672,6 @@
             <w:r>
               <w:t>DATA</w:t>
             </w:r>
-            <w:bookmarkStart w:id="0" w:name="_GoBack"/>
-            <w:bookmarkEnd w:id="0"/>
           </w:p>
         </w:tc>
       </w:tr>
@@ -1278,29 +1278,15 @@
             </w:rPr>
             <w:t>/</w:t>
           </w:r>
-          <w:r>
-            <w:fldChar w:fldCharType="begin"/>
-          </w:r>
-          <w:r>
-            <w:instrText xml:space="preserve"> NUMPAGES   \* MERGEFORMAT </w:instrText>
-          </w:r>
-          <w:r>
-            <w:fldChar w:fldCharType="separate"/>
-          </w:r>
-          <w:r>
-            <w:rPr>
-              <w:noProof/>
-              <w:szCs w:val="32"/>
-            </w:rPr>
-            <w:t>3</w:t>
-          </w:r>
-          <w:r>
-            <w:rPr>
-              <w:noProof/>
-              <w:szCs w:val="32"/>
-            </w:rPr>
-            <w:fldChar w:fldCharType="end"/>
-          </w:r>
+          <w:fldSimple w:instr=" NUMPAGES   \* MERGEFORMAT ">
+            <w:r>
+              <w:rPr>
+                <w:noProof/>
+                <w:szCs w:val="32"/>
+              </w:rPr>
+              <w:t>3</w:t>
+            </w:r>
+          </w:fldSimple>
         </w:p>
       </w:tc>
       <w:tc>
@@ -3902,6 +3888,7 @@
     <w:rsid w:val="00A73962"/>
     <w:rsid w:val="00AA1388"/>
     <w:rsid w:val="00BB6B06"/>
+    <w:rsid w:val="00C142B2"/>
     <w:rsid w:val="00C70BC6"/>
     <w:rsid w:val="00CA2BB9"/>
     <w:rsid w:val="00D01B2F"/>
@@ -4645,7 +4632,7 @@
 </file>
 
 <file path=customXml/itemProps2.xml><?xml version="1.0" encoding="utf-8"?>
-<ds:datastoreItem xmlns:ds="http://schemas.openxmlformats.org/officeDocument/2006/customXml" ds:itemID="{9218661F-EF28-4B59-A66C-F24CBB2FF913}">
+<ds:datastoreItem xmlns:ds="http://schemas.openxmlformats.org/officeDocument/2006/customXml" ds:itemID="{15D07373-0976-400D-9B1E-91B39DCE6F8F}">
   <ds:schemaRefs>
     <ds:schemaRef ds:uri="http://schemas.openxmlformats.org/officeDocument/2006/bibliography"/>
   </ds:schemaRefs>

</xml_diff>